<commit_message>
deploy on dev and prod
</commit_message>
<xml_diff>
--- a/Aplicație de chat în Python.docx
+++ b/Aplicație de chat în Python.docx
@@ -17,27 +17,35 @@
           <w:sz w:val="32"/>
           <w:szCs w:val="32"/>
         </w:rPr>
-        <w:t xml:space="preserve">Aplicație de chat în </w:t>
-      </w:r>
-      <w:proofErr w:type="spellStart"/>
-      <w:r>
+        <w:t>Aplicație de chat în Python-Django</w:t>
+      </w:r>
+    </w:p>
+    <w:p>
+      <w:pPr>
+        <w:jc w:val="center"/>
         <w:rPr>
           <w:rFonts w:ascii="Times New Roman" w:hAnsi="Times New Roman" w:cs="Times New Roman"/>
           <w:sz w:val="32"/>
           <w:szCs w:val="32"/>
         </w:rPr>
-        <w:t>Python-Django</w:t>
-      </w:r>
-      <w:proofErr w:type="spellEnd"/>
-    </w:p>
-    <w:p>
-      <w:pPr>
-        <w:jc w:val="center"/>
+      </w:pPr>
+      <w:r>
         <w:rPr>
           <w:rFonts w:ascii="Times New Roman" w:hAnsi="Times New Roman" w:cs="Times New Roman"/>
           <w:sz w:val="32"/>
           <w:szCs w:val="32"/>
         </w:rPr>
+        <w:t xml:space="preserve">Jurnal </w:t>
+      </w:r>
+    </w:p>
+    <w:p>
+      <w:pPr>
+        <w:jc w:val="center"/>
+        <w:rPr>
+          <w:rFonts w:ascii="Times New Roman" w:hAnsi="Times New Roman" w:cs="Times New Roman"/>
+          <w:sz w:val="24"/>
+          <w:szCs w:val="24"/>
+        </w:rPr>
       </w:pPr>
       <w:r>
         <w:rPr>
@@ -45,18 +53,8 @@
           <w:sz w:val="32"/>
           <w:szCs w:val="32"/>
         </w:rPr>
-        <w:t>Jurnal Faza 2</w:t>
-      </w:r>
-    </w:p>
-    <w:p>
-      <w:pPr>
-        <w:jc w:val="center"/>
-        <w:rPr>
-          <w:rFonts w:ascii="Times New Roman" w:hAnsi="Times New Roman" w:cs="Times New Roman"/>
-          <w:sz w:val="24"/>
-          <w:szCs w:val="24"/>
-        </w:rPr>
-      </w:pPr>
+        <w:tab/>
+      </w:r>
       <w:r>
         <w:rPr>
           <w:rFonts w:ascii="Times New Roman" w:hAnsi="Times New Roman" w:cs="Times New Roman"/>
@@ -100,155 +98,39 @@
       <w:r>
         <w:rPr>
           <w:rFonts w:ascii="Times New Roman" w:hAnsi="Times New Roman" w:cs="Times New Roman"/>
-          <w:sz w:val="32"/>
-          <w:szCs w:val="32"/>
+          <w:sz w:val="24"/>
+          <w:szCs w:val="24"/>
+        </w:rPr>
+        <w:t>Dunca Denisa Mihaela</w:t>
+      </w:r>
+    </w:p>
+    <w:p>
+      <w:pPr>
+        <w:jc w:val="both"/>
+        <w:rPr>
+          <w:rFonts w:ascii="Times New Roman" w:hAnsi="Times New Roman" w:cs="Times New Roman"/>
+          <w:sz w:val="24"/>
+          <w:szCs w:val="24"/>
+        </w:rPr>
+      </w:pPr>
+    </w:p>
+    <w:p>
+      <w:pPr>
+        <w:jc w:val="both"/>
+        <w:rPr>
+          <w:rFonts w:ascii="Times New Roman" w:hAnsi="Times New Roman" w:cs="Times New Roman"/>
+          <w:sz w:val="24"/>
+          <w:szCs w:val="24"/>
+        </w:rPr>
+      </w:pPr>
+      <w:r>
+        <w:rPr>
+          <w:rFonts w:ascii="Times New Roman" w:hAnsi="Times New Roman" w:cs="Times New Roman"/>
+          <w:sz w:val="24"/>
+          <w:szCs w:val="24"/>
         </w:rPr>
         <w:tab/>
-      </w:r>
-      <w:r>
-        <w:rPr>
-          <w:rFonts w:ascii="Times New Roman" w:hAnsi="Times New Roman" w:cs="Times New Roman"/>
-          <w:sz w:val="24"/>
-          <w:szCs w:val="24"/>
-        </w:rPr>
-        <w:t>Dunca Denisa Mihaela</w:t>
-      </w:r>
-    </w:p>
-    <w:p>
-      <w:pPr>
-        <w:jc w:val="both"/>
-        <w:rPr>
-          <w:rFonts w:ascii="Times New Roman" w:hAnsi="Times New Roman" w:cs="Times New Roman"/>
-          <w:sz w:val="24"/>
-          <w:szCs w:val="24"/>
-        </w:rPr>
-      </w:pPr>
-    </w:p>
-    <w:p>
-      <w:pPr>
-        <w:jc w:val="both"/>
-        <w:rPr>
-          <w:rFonts w:ascii="Times New Roman" w:hAnsi="Times New Roman" w:cs="Times New Roman"/>
-          <w:sz w:val="24"/>
-          <w:szCs w:val="24"/>
-        </w:rPr>
-      </w:pPr>
-      <w:r>
-        <w:rPr>
-          <w:rFonts w:ascii="Times New Roman" w:hAnsi="Times New Roman" w:cs="Times New Roman"/>
-          <w:sz w:val="24"/>
-          <w:szCs w:val="24"/>
-        </w:rPr>
-        <w:tab/>
-        <w:t xml:space="preserve">Aplicația de chat este o aplicație ce utilizează ca și tehnologii </w:t>
-      </w:r>
-      <w:proofErr w:type="spellStart"/>
-      <w:r>
-        <w:rPr>
-          <w:rFonts w:ascii="Times New Roman" w:hAnsi="Times New Roman" w:cs="Times New Roman"/>
-          <w:sz w:val="24"/>
-          <w:szCs w:val="24"/>
-        </w:rPr>
-        <w:t>Python</w:t>
-      </w:r>
-      <w:proofErr w:type="spellEnd"/>
-      <w:r>
-        <w:rPr>
-          <w:rFonts w:ascii="Times New Roman" w:hAnsi="Times New Roman" w:cs="Times New Roman"/>
-          <w:sz w:val="24"/>
-          <w:szCs w:val="24"/>
-        </w:rPr>
-        <w:t xml:space="preserve"> și </w:t>
-      </w:r>
-      <w:proofErr w:type="spellStart"/>
-      <w:r>
-        <w:rPr>
-          <w:rFonts w:ascii="Times New Roman" w:hAnsi="Times New Roman" w:cs="Times New Roman"/>
-          <w:sz w:val="24"/>
-          <w:szCs w:val="24"/>
-        </w:rPr>
-        <w:t>Django</w:t>
-      </w:r>
-      <w:proofErr w:type="spellEnd"/>
-      <w:r>
-        <w:rPr>
-          <w:rFonts w:ascii="Times New Roman" w:hAnsi="Times New Roman" w:cs="Times New Roman"/>
-          <w:sz w:val="24"/>
-          <w:szCs w:val="24"/>
-        </w:rPr>
-        <w:t xml:space="preserve"> precum si HTML și CSS. Aplicația are funcționalitatea de </w:t>
-      </w:r>
-      <w:proofErr w:type="spellStart"/>
-      <w:r>
-        <w:rPr>
-          <w:rFonts w:ascii="Times New Roman" w:hAnsi="Times New Roman" w:cs="Times New Roman"/>
-          <w:sz w:val="24"/>
-          <w:szCs w:val="24"/>
-        </w:rPr>
-        <w:t>login</w:t>
-      </w:r>
-      <w:proofErr w:type="spellEnd"/>
-      <w:r>
-        <w:rPr>
-          <w:rFonts w:ascii="Times New Roman" w:hAnsi="Times New Roman" w:cs="Times New Roman"/>
-          <w:sz w:val="24"/>
-          <w:szCs w:val="24"/>
-        </w:rPr>
-        <w:t xml:space="preserve"> pentru </w:t>
-      </w:r>
-      <w:proofErr w:type="spellStart"/>
-      <w:r>
-        <w:rPr>
-          <w:rFonts w:ascii="Times New Roman" w:hAnsi="Times New Roman" w:cs="Times New Roman"/>
-          <w:sz w:val="24"/>
-          <w:szCs w:val="24"/>
-        </w:rPr>
-        <w:t>useri</w:t>
-      </w:r>
-      <w:proofErr w:type="spellEnd"/>
-      <w:r>
-        <w:rPr>
-          <w:rFonts w:ascii="Times New Roman" w:hAnsi="Times New Roman" w:cs="Times New Roman"/>
-          <w:sz w:val="24"/>
-          <w:szCs w:val="24"/>
-        </w:rPr>
-        <w:t xml:space="preserve">, acești odată </w:t>
-      </w:r>
-      <w:proofErr w:type="spellStart"/>
-      <w:r>
-        <w:rPr>
-          <w:rFonts w:ascii="Times New Roman" w:hAnsi="Times New Roman" w:cs="Times New Roman"/>
-          <w:sz w:val="24"/>
-          <w:szCs w:val="24"/>
-        </w:rPr>
-        <w:t>logați</w:t>
-      </w:r>
-      <w:proofErr w:type="spellEnd"/>
-      <w:r>
-        <w:rPr>
-          <w:rFonts w:ascii="Times New Roman" w:hAnsi="Times New Roman" w:cs="Times New Roman"/>
-          <w:sz w:val="24"/>
-          <w:szCs w:val="24"/>
-        </w:rPr>
-        <w:t xml:space="preserve">, sunt redirectați la o pagina de </w:t>
-      </w:r>
-      <w:proofErr w:type="spellStart"/>
-      <w:r>
-        <w:rPr>
-          <w:rFonts w:ascii="Times New Roman" w:hAnsi="Times New Roman" w:cs="Times New Roman"/>
-          <w:sz w:val="24"/>
-          <w:szCs w:val="24"/>
-        </w:rPr>
-        <w:t>home</w:t>
-      </w:r>
-      <w:proofErr w:type="spellEnd"/>
-      <w:r>
-        <w:rPr>
-          <w:rFonts w:ascii="Times New Roman" w:hAnsi="Times New Roman" w:cs="Times New Roman"/>
-          <w:sz w:val="24"/>
-          <w:szCs w:val="24"/>
-        </w:rPr>
-        <w:t xml:space="preserve"> unde pot să vadă toate mesajele până atunci trimise și pot să trimită la rândul lor mesaje și fotografii.</w:t>
+        <w:t>Aplicația de chat este o aplicație ce utilizează ca și tehnologii Python și Django precum si HTML și CSS. Aplicația are funcționalitatea de login pentru useri, acești odată logați, sunt redirectați la o pagina de home unde pot să vadă toate mesajele până atunci trimise și pot să trimită la rândul lor mesaje și fotografii.</w:t>
       </w:r>
     </w:p>
     <w:p>
@@ -631,99 +513,12 @@
         <w:jc w:val="both"/>
         <w:rPr>
           <w:rFonts w:ascii="Times New Roman" w:hAnsi="Times New Roman" w:cs="Times New Roman"/>
-          <w:sz w:val="24"/>
-          <w:szCs w:val="24"/>
-        </w:rPr>
-      </w:pPr>
-      <w:r>
-        <w:rPr>
-          <w:rFonts w:ascii="Times New Roman" w:hAnsi="Times New Roman" w:cs="Times New Roman"/>
-          <w:sz w:val="24"/>
-          <w:szCs w:val="24"/>
-        </w:rPr>
-        <w:tab/>
-        <w:t>Primul pas pentru crearea proiectului</w:t>
-      </w:r>
-      <w:r>
-        <w:rPr>
-          <w:rFonts w:ascii="Times New Roman" w:hAnsi="Times New Roman" w:cs="Times New Roman"/>
-          <w:sz w:val="24"/>
-          <w:szCs w:val="24"/>
-        </w:rPr>
-        <w:t xml:space="preserve"> a fost parcurgerea </w:t>
-      </w:r>
-      <w:proofErr w:type="spellStart"/>
-      <w:r>
-        <w:rPr>
-          <w:rFonts w:ascii="Times New Roman" w:hAnsi="Times New Roman" w:cs="Times New Roman"/>
-          <w:sz w:val="24"/>
-          <w:szCs w:val="24"/>
-        </w:rPr>
-        <w:t>tutorialului</w:t>
-      </w:r>
-      <w:proofErr w:type="spellEnd"/>
-      <w:r>
-        <w:rPr>
-          <w:rFonts w:ascii="Times New Roman" w:hAnsi="Times New Roman" w:cs="Times New Roman"/>
-          <w:sz w:val="24"/>
-          <w:szCs w:val="24"/>
-        </w:rPr>
-        <w:t xml:space="preserve"> de creare a unui proiect </w:t>
-      </w:r>
-      <w:proofErr w:type="spellStart"/>
-      <w:r>
-        <w:rPr>
-          <w:rFonts w:ascii="Times New Roman" w:hAnsi="Times New Roman" w:cs="Times New Roman"/>
-          <w:sz w:val="24"/>
-          <w:szCs w:val="24"/>
-        </w:rPr>
-        <w:t>Django</w:t>
-      </w:r>
-      <w:proofErr w:type="spellEnd"/>
-      <w:r>
-        <w:rPr>
-          <w:rFonts w:ascii="Times New Roman" w:hAnsi="Times New Roman" w:cs="Times New Roman"/>
-          <w:sz w:val="24"/>
-          <w:szCs w:val="24"/>
-        </w:rPr>
-        <w:t xml:space="preserve">. Apoi folosind comanda </w:t>
-      </w:r>
-      <w:proofErr w:type="spellStart"/>
-      <w:r>
-        <w:rPr>
-          <w:rFonts w:ascii="Times New Roman" w:hAnsi="Times New Roman" w:cs="Times New Roman"/>
-          <w:sz w:val="24"/>
-          <w:szCs w:val="24"/>
-        </w:rPr>
-        <w:t>python</w:t>
-      </w:r>
-      <w:proofErr w:type="spellEnd"/>
-      <w:r>
-        <w:rPr>
-          <w:rFonts w:ascii="Times New Roman" w:hAnsi="Times New Roman" w:cs="Times New Roman"/>
-          <w:sz w:val="24"/>
-          <w:szCs w:val="24"/>
-        </w:rPr>
-        <w:t xml:space="preserve"> manage.py </w:t>
-      </w:r>
-      <w:proofErr w:type="spellStart"/>
-      <w:r>
-        <w:rPr>
-          <w:rFonts w:ascii="Times New Roman" w:hAnsi="Times New Roman" w:cs="Times New Roman"/>
-          <w:sz w:val="24"/>
-          <w:szCs w:val="24"/>
-        </w:rPr>
-        <w:t>runserver</w:t>
-      </w:r>
-      <w:proofErr w:type="spellEnd"/>
-      <w:r>
-        <w:rPr>
-          <w:rFonts w:ascii="Times New Roman" w:hAnsi="Times New Roman" w:cs="Times New Roman"/>
-          <w:sz w:val="24"/>
-          <w:szCs w:val="24"/>
-        </w:rPr>
-        <w:t xml:space="preserve"> am pornit aplicația pe linkul localhost:8000.</w:t>
-      </w:r>
+          <w:b/>
+          <w:bCs/>
+          <w:sz w:val="24"/>
+          <w:szCs w:val="24"/>
+        </w:rPr>
+      </w:pPr>
       <w:r>
         <w:rPr>
           <w:rFonts w:ascii="Times New Roman" w:hAnsi="Times New Roman" w:cs="Times New Roman"/>
@@ -732,10 +527,26 @@
           <w:szCs w:val="24"/>
         </w:rPr>
         <w:drawing>
-          <wp:inline distT="0" distB="0" distL="0" distR="0" wp14:anchorId="1CA47745" wp14:editId="5174031D">
+          <wp:anchor distT="0" distB="0" distL="114300" distR="114300" simplePos="0" relativeHeight="251662336" behindDoc="1" locked="0" layoutInCell="1" allowOverlap="1" wp14:anchorId="499E9D90" wp14:editId="05D34597">
+            <wp:simplePos x="0" y="0"/>
+            <wp:positionH relativeFrom="margin">
+              <wp:align>right</wp:align>
+            </wp:positionH>
+            <wp:positionV relativeFrom="paragraph">
+              <wp:posOffset>220055</wp:posOffset>
+            </wp:positionV>
             <wp:extent cx="5943600" cy="3343275"/>
             <wp:effectExtent l="0" t="0" r="0" b="9525"/>
-            <wp:docPr id="3" name="Imagine 3"/>
+            <wp:wrapTight wrapText="bothSides">
+              <wp:wrapPolygon edited="0">
+                <wp:start x="0" y="0"/>
+                <wp:lineTo x="0" y="21538"/>
+                <wp:lineTo x="21531" y="21538"/>
+                <wp:lineTo x="21531" y="0"/>
+                <wp:lineTo x="0" y="0"/>
+              </wp:wrapPolygon>
+            </wp:wrapTight>
+            <wp:docPr id="4" name="Imagine 4" descr="Graphical user interface, website&#10;&#10;Description automatically generated"/>
             <wp:cNvGraphicFramePr>
               <a:graphicFrameLocks xmlns:a="http://schemas.openxmlformats.org/drawingml/2006/main" noChangeAspect="1"/>
             </wp:cNvGraphicFramePr>
@@ -743,7 +554,7 @@
               <a:graphicData uri="http://schemas.openxmlformats.org/drawingml/2006/picture">
                 <pic:pic xmlns:pic="http://schemas.openxmlformats.org/drawingml/2006/picture">
                   <pic:nvPicPr>
-                    <pic:cNvPr id="3" name="Imagine 3"/>
+                    <pic:cNvPr id="4" name="Imagine 4" descr="Graphical user interface, website&#10;&#10;Description automatically generated"/>
                     <pic:cNvPicPr/>
                   </pic:nvPicPr>
                   <pic:blipFill>
@@ -770,63 +581,62 @@
                 </pic:pic>
               </a:graphicData>
             </a:graphic>
-          </wp:inline>
+          </wp:anchor>
         </w:drawing>
       </w:r>
-    </w:p>
-    <w:p>
-      <w:pPr>
-        <w:jc w:val="both"/>
-        <w:rPr>
-          <w:rFonts w:ascii="Times New Roman" w:hAnsi="Times New Roman" w:cs="Times New Roman"/>
-          <w:sz w:val="24"/>
-          <w:szCs w:val="24"/>
-        </w:rPr>
-      </w:pPr>
-      <w:r>
-        <w:rPr>
-          <w:rFonts w:ascii="Times New Roman" w:hAnsi="Times New Roman" w:cs="Times New Roman"/>
-          <w:sz w:val="24"/>
-          <w:szCs w:val="24"/>
-        </w:rPr>
-        <w:t>După ce am adăugat partea de aplicație am putut sa accesez baza de date</w:t>
-      </w:r>
-      <w:r>
-        <w:rPr>
-          <w:rFonts w:ascii="Times New Roman" w:hAnsi="Times New Roman" w:cs="Times New Roman"/>
-          <w:sz w:val="24"/>
-          <w:szCs w:val="24"/>
-        </w:rPr>
-        <w:t xml:space="preserve"> cu </w:t>
-      </w:r>
-      <w:proofErr w:type="spellStart"/>
-      <w:r>
-        <w:rPr>
-          <w:rFonts w:ascii="Times New Roman" w:hAnsi="Times New Roman" w:cs="Times New Roman"/>
-          <w:sz w:val="24"/>
-          <w:szCs w:val="24"/>
-        </w:rPr>
-        <w:t>userii</w:t>
-      </w:r>
-      <w:proofErr w:type="spellEnd"/>
-      <w:r>
-        <w:rPr>
-          <w:rFonts w:ascii="Times New Roman" w:hAnsi="Times New Roman" w:cs="Times New Roman"/>
-          <w:sz w:val="24"/>
-          <w:szCs w:val="24"/>
-        </w:rPr>
-        <w:t xml:space="preserve"> si mesajele.</w:t>
-      </w:r>
-    </w:p>
-    <w:p>
-      <w:pPr>
-        <w:jc w:val="both"/>
-        <w:rPr>
-          <w:rFonts w:ascii="Times New Roman" w:hAnsi="Times New Roman" w:cs="Times New Roman"/>
-          <w:sz w:val="24"/>
-          <w:szCs w:val="24"/>
-        </w:rPr>
-      </w:pPr>
+      <w:r>
+        <w:rPr>
+          <w:rFonts w:ascii="Times New Roman" w:hAnsi="Times New Roman" w:cs="Times New Roman"/>
+          <w:b/>
+          <w:bCs/>
+          <w:sz w:val="24"/>
+          <w:szCs w:val="24"/>
+        </w:rPr>
+        <w:t>Faza 1</w:t>
+      </w:r>
+    </w:p>
+    <w:p>
+      <w:pPr>
+        <w:jc w:val="both"/>
+        <w:rPr>
+          <w:rFonts w:ascii="Times New Roman" w:hAnsi="Times New Roman" w:cs="Times New Roman"/>
+          <w:sz w:val="24"/>
+          <w:szCs w:val="24"/>
+        </w:rPr>
+      </w:pPr>
+      <w:r>
+        <w:rPr>
+          <w:rFonts w:ascii="Times New Roman" w:hAnsi="Times New Roman" w:cs="Times New Roman"/>
+          <w:sz w:val="24"/>
+          <w:szCs w:val="24"/>
+        </w:rPr>
+        <w:tab/>
+        <w:t>Primul pas pentru crearea proiectului</w:t>
+      </w:r>
+      <w:r>
+        <w:rPr>
+          <w:rFonts w:ascii="Times New Roman" w:hAnsi="Times New Roman" w:cs="Times New Roman"/>
+          <w:sz w:val="24"/>
+          <w:szCs w:val="24"/>
+        </w:rPr>
+        <w:t xml:space="preserve"> a fost parcurgerea tutorialului de creare a unui proiect Django. Apoi folosind comanda </w:t>
+      </w:r>
+      <w:r>
+        <w:rPr>
+          <w:rFonts w:ascii="Times New Roman" w:hAnsi="Times New Roman" w:cs="Times New Roman"/>
+          <w:sz w:val="24"/>
+          <w:szCs w:val="24"/>
+        </w:rPr>
+        <w:t>python manage.py runserver</w:t>
+      </w:r>
+      <w:r>
+        <w:rPr>
+          <w:rFonts w:ascii="Times New Roman" w:hAnsi="Times New Roman" w:cs="Times New Roman"/>
+          <w:sz w:val="24"/>
+          <w:szCs w:val="24"/>
+        </w:rPr>
+        <w:t xml:space="preserve"> am pornit aplicația pe linkul localhost:8000.</w:t>
+      </w:r>
       <w:r>
         <w:rPr>
           <w:rFonts w:ascii="Times New Roman" w:hAnsi="Times New Roman" w:cs="Times New Roman"/>
@@ -835,10 +645,10 @@
           <w:szCs w:val="24"/>
         </w:rPr>
         <w:drawing>
-          <wp:inline distT="0" distB="0" distL="0" distR="0" wp14:anchorId="41A41C6F" wp14:editId="71785EE8">
+          <wp:inline distT="0" distB="0" distL="0" distR="0" wp14:anchorId="1CA47745" wp14:editId="5174031D">
             <wp:extent cx="5943600" cy="3343275"/>
             <wp:effectExtent l="0" t="0" r="0" b="9525"/>
-            <wp:docPr id="4" name="Imagine 4"/>
+            <wp:docPr id="3" name="Imagine 3"/>
             <wp:cNvGraphicFramePr>
               <a:graphicFrameLocks xmlns:a="http://schemas.openxmlformats.org/drawingml/2006/main" noChangeAspect="1"/>
             </wp:cNvGraphicFramePr>
@@ -846,7 +656,7 @@
               <a:graphicData uri="http://schemas.openxmlformats.org/drawingml/2006/picture">
                 <pic:pic xmlns:pic="http://schemas.openxmlformats.org/drawingml/2006/picture">
                   <pic:nvPicPr>
-                    <pic:cNvPr id="4" name="Imagine 4"/>
+                    <pic:cNvPr id="3" name="Imagine 3"/>
                     <pic:cNvPicPr/>
                   </pic:nvPicPr>
                   <pic:blipFill>
@@ -879,6 +689,55 @@
     </w:p>
     <w:p>
       <w:pPr>
+        <w:jc w:val="both"/>
+        <w:rPr>
+          <w:rFonts w:ascii="Times New Roman" w:hAnsi="Times New Roman" w:cs="Times New Roman"/>
+          <w:sz w:val="24"/>
+          <w:szCs w:val="24"/>
+        </w:rPr>
+      </w:pPr>
+      <w:r>
+        <w:rPr>
+          <w:rFonts w:ascii="Times New Roman" w:hAnsi="Times New Roman" w:cs="Times New Roman"/>
+          <w:sz w:val="24"/>
+          <w:szCs w:val="24"/>
+        </w:rPr>
+        <w:t>După ce am adăugat partea de aplicație am putut sa accesez baza de date</w:t>
+      </w:r>
+      <w:r>
+        <w:rPr>
+          <w:rFonts w:ascii="Times New Roman" w:hAnsi="Times New Roman" w:cs="Times New Roman"/>
+          <w:sz w:val="24"/>
+          <w:szCs w:val="24"/>
+        </w:rPr>
+        <w:t xml:space="preserve"> cu userii si mesajele.</w:t>
+      </w:r>
+    </w:p>
+    <w:p>
+      <w:pPr>
+        <w:jc w:val="both"/>
+        <w:rPr>
+          <w:rFonts w:ascii="Times New Roman" w:hAnsi="Times New Roman" w:cs="Times New Roman"/>
+          <w:b/>
+          <w:bCs/>
+          <w:sz w:val="24"/>
+          <w:szCs w:val="24"/>
+        </w:rPr>
+      </w:pPr>
+      <w:r>
+        <w:rPr>
+          <w:rFonts w:ascii="Times New Roman" w:hAnsi="Times New Roman" w:cs="Times New Roman"/>
+          <w:b/>
+          <w:bCs/>
+          <w:sz w:val="24"/>
+          <w:szCs w:val="24"/>
+        </w:rPr>
+        <w:lastRenderedPageBreak/>
+        <w:t>Faza 2</w:t>
+      </w:r>
+    </w:p>
+    <w:p>
+      <w:pPr>
         <w:ind w:firstLine="720"/>
         <w:jc w:val="both"/>
         <w:rPr>
@@ -893,188 +752,15 @@
           <w:sz w:val="24"/>
           <w:szCs w:val="24"/>
         </w:rPr>
-        <w:lastRenderedPageBreak/>
-        <w:t xml:space="preserve">Apoi am început sa creez adresa de </w:t>
-      </w:r>
-      <w:proofErr w:type="spellStart"/>
-      <w:r>
-        <w:rPr>
-          <w:rFonts w:ascii="Times New Roman" w:hAnsi="Times New Roman" w:cs="Times New Roman"/>
-          <w:sz w:val="24"/>
-          <w:szCs w:val="24"/>
-        </w:rPr>
-        <w:t>url</w:t>
-      </w:r>
-      <w:proofErr w:type="spellEnd"/>
-      <w:r>
-        <w:rPr>
-          <w:rFonts w:ascii="Times New Roman" w:hAnsi="Times New Roman" w:cs="Times New Roman"/>
-          <w:sz w:val="24"/>
-          <w:szCs w:val="24"/>
-        </w:rPr>
-        <w:t xml:space="preserve"> pentru </w:t>
-      </w:r>
-      <w:proofErr w:type="spellStart"/>
-      <w:r>
-        <w:rPr>
-          <w:rFonts w:ascii="Times New Roman" w:hAnsi="Times New Roman" w:cs="Times New Roman"/>
-          <w:sz w:val="24"/>
-          <w:szCs w:val="24"/>
-        </w:rPr>
-        <w:t>login</w:t>
-      </w:r>
-      <w:proofErr w:type="spellEnd"/>
-      <w:r>
-        <w:rPr>
-          <w:rFonts w:ascii="Times New Roman" w:hAnsi="Times New Roman" w:cs="Times New Roman"/>
-          <w:sz w:val="24"/>
-          <w:szCs w:val="24"/>
-        </w:rPr>
-        <w:t xml:space="preserve"> si </w:t>
-      </w:r>
-      <w:proofErr w:type="spellStart"/>
-      <w:r>
-        <w:rPr>
-          <w:rFonts w:ascii="Times New Roman" w:hAnsi="Times New Roman" w:cs="Times New Roman"/>
-          <w:sz w:val="24"/>
-          <w:szCs w:val="24"/>
-        </w:rPr>
-        <w:t>userii</w:t>
-      </w:r>
-      <w:proofErr w:type="spellEnd"/>
-      <w:r>
-        <w:rPr>
-          <w:rFonts w:ascii="Times New Roman" w:hAnsi="Times New Roman" w:cs="Times New Roman"/>
-          <w:sz w:val="24"/>
-          <w:szCs w:val="24"/>
-        </w:rPr>
-        <w:t xml:space="preserve"> din baza de date. Am făcut </w:t>
-      </w:r>
-      <w:proofErr w:type="spellStart"/>
-      <w:r>
-        <w:rPr>
-          <w:rFonts w:ascii="Times New Roman" w:hAnsi="Times New Roman" w:cs="Times New Roman"/>
-          <w:sz w:val="24"/>
-          <w:szCs w:val="24"/>
-        </w:rPr>
-        <w:t>tamplate</w:t>
-      </w:r>
-      <w:proofErr w:type="spellEnd"/>
-      <w:r>
-        <w:rPr>
-          <w:rFonts w:ascii="Times New Roman" w:hAnsi="Times New Roman" w:cs="Times New Roman"/>
-          <w:sz w:val="24"/>
-          <w:szCs w:val="24"/>
-        </w:rPr>
-        <w:t xml:space="preserve"> </w:t>
-      </w:r>
-      <w:proofErr w:type="spellStart"/>
-      <w:r>
-        <w:rPr>
-          <w:rFonts w:ascii="Times New Roman" w:hAnsi="Times New Roman" w:cs="Times New Roman"/>
-          <w:sz w:val="24"/>
-          <w:szCs w:val="24"/>
-        </w:rPr>
-        <w:t>ul</w:t>
-      </w:r>
-      <w:proofErr w:type="spellEnd"/>
-      <w:r>
-        <w:rPr>
-          <w:rFonts w:ascii="Times New Roman" w:hAnsi="Times New Roman" w:cs="Times New Roman"/>
-          <w:sz w:val="24"/>
-          <w:szCs w:val="24"/>
-        </w:rPr>
-        <w:t xml:space="preserve"> pentru partea de </w:t>
-      </w:r>
-      <w:proofErr w:type="spellStart"/>
-      <w:r>
-        <w:rPr>
-          <w:rFonts w:ascii="Times New Roman" w:hAnsi="Times New Roman" w:cs="Times New Roman"/>
-          <w:sz w:val="24"/>
-          <w:szCs w:val="24"/>
-        </w:rPr>
-        <w:t>login</w:t>
-      </w:r>
-      <w:proofErr w:type="spellEnd"/>
-      <w:r>
-        <w:rPr>
-          <w:rFonts w:ascii="Times New Roman" w:hAnsi="Times New Roman" w:cs="Times New Roman"/>
-          <w:sz w:val="24"/>
-          <w:szCs w:val="24"/>
-        </w:rPr>
-        <w:t xml:space="preserve"> si in view.py am adăugat metodele de </w:t>
-      </w:r>
-      <w:proofErr w:type="spellStart"/>
-      <w:r>
-        <w:rPr>
-          <w:rFonts w:ascii="Times New Roman" w:hAnsi="Times New Roman" w:cs="Times New Roman"/>
-          <w:sz w:val="24"/>
-          <w:szCs w:val="24"/>
-        </w:rPr>
-        <w:t>logare</w:t>
-      </w:r>
-      <w:proofErr w:type="spellEnd"/>
-      <w:r>
-        <w:rPr>
-          <w:rFonts w:ascii="Times New Roman" w:hAnsi="Times New Roman" w:cs="Times New Roman"/>
-          <w:sz w:val="24"/>
-          <w:szCs w:val="24"/>
-        </w:rPr>
-        <w:t xml:space="preserve"> si </w:t>
-      </w:r>
-      <w:proofErr w:type="spellStart"/>
-      <w:r>
-        <w:rPr>
-          <w:rFonts w:ascii="Times New Roman" w:hAnsi="Times New Roman" w:cs="Times New Roman"/>
-          <w:sz w:val="24"/>
-          <w:szCs w:val="24"/>
-        </w:rPr>
-        <w:t>delogare</w:t>
-      </w:r>
-      <w:proofErr w:type="spellEnd"/>
-      <w:r>
-        <w:rPr>
-          <w:rFonts w:ascii="Times New Roman" w:hAnsi="Times New Roman" w:cs="Times New Roman"/>
-          <w:sz w:val="24"/>
-          <w:szCs w:val="24"/>
-        </w:rPr>
-        <w:t xml:space="preserve">. Pentru a realiza partea de </w:t>
-      </w:r>
-      <w:proofErr w:type="spellStart"/>
-      <w:r>
-        <w:rPr>
-          <w:rFonts w:ascii="Times New Roman" w:hAnsi="Times New Roman" w:cs="Times New Roman"/>
-          <w:sz w:val="24"/>
-          <w:szCs w:val="24"/>
-        </w:rPr>
-        <w:t>login</w:t>
-      </w:r>
-      <w:proofErr w:type="spellEnd"/>
-      <w:r>
-        <w:rPr>
-          <w:rFonts w:ascii="Times New Roman" w:hAnsi="Times New Roman" w:cs="Times New Roman"/>
-          <w:sz w:val="24"/>
-          <w:szCs w:val="24"/>
-        </w:rPr>
-        <w:t xml:space="preserve"> si autentificare am folosit din </w:t>
-      </w:r>
-      <w:proofErr w:type="spellStart"/>
-      <w:r>
-        <w:rPr>
-          <w:rFonts w:ascii="Times New Roman" w:hAnsi="Times New Roman" w:cs="Times New Roman"/>
-          <w:sz w:val="24"/>
-          <w:szCs w:val="24"/>
-        </w:rPr>
-        <w:t>django.contrib.auth</w:t>
-      </w:r>
-      <w:proofErr w:type="spellEnd"/>
-      <w:r>
-        <w:rPr>
-          <w:rFonts w:ascii="Times New Roman" w:hAnsi="Times New Roman" w:cs="Times New Roman"/>
-          <w:sz w:val="24"/>
-          <w:szCs w:val="24"/>
-        </w:rPr>
-        <w:t xml:space="preserve"> </w:t>
+        <w:t xml:space="preserve">Apoi am început sa creez adresa de url pentru login si userii din baza de date. Am făcut tamplate ul pentru partea de login si in view.py am adăugat metodele de logare si delogare. Pentru a realiza partea de login si autentificare am folosit din </w:t>
+      </w:r>
+      <w:r>
+        <w:rPr>
+          <w:rFonts w:ascii="Times New Roman" w:hAnsi="Times New Roman" w:cs="Times New Roman"/>
+          <w:sz w:val="24"/>
+          <w:szCs w:val="24"/>
+        </w:rPr>
+        <w:t xml:space="preserve">django.contrib.auth </w:t>
       </w:r>
       <w:r>
         <w:rPr>
@@ -1090,54 +776,8 @@
           <w:sz w:val="24"/>
           <w:szCs w:val="24"/>
         </w:rPr>
-        <w:t xml:space="preserve"> </w:t>
-      </w:r>
-      <w:proofErr w:type="spellStart"/>
-      <w:r>
-        <w:rPr>
-          <w:rFonts w:ascii="Times New Roman" w:hAnsi="Times New Roman" w:cs="Times New Roman"/>
-          <w:sz w:val="24"/>
-          <w:szCs w:val="24"/>
-        </w:rPr>
-        <w:t>authenticate</w:t>
-      </w:r>
-      <w:proofErr w:type="spellEnd"/>
-      <w:r>
-        <w:rPr>
-          <w:rFonts w:ascii="Times New Roman" w:hAnsi="Times New Roman" w:cs="Times New Roman"/>
-          <w:sz w:val="24"/>
-          <w:szCs w:val="24"/>
-        </w:rPr>
-        <w:t xml:space="preserve">, </w:t>
-      </w:r>
-      <w:proofErr w:type="spellStart"/>
-      <w:r>
-        <w:rPr>
-          <w:rFonts w:ascii="Times New Roman" w:hAnsi="Times New Roman" w:cs="Times New Roman"/>
-          <w:sz w:val="24"/>
-          <w:szCs w:val="24"/>
-        </w:rPr>
-        <w:t>login</w:t>
-      </w:r>
-      <w:proofErr w:type="spellEnd"/>
-      <w:r>
-        <w:rPr>
-          <w:rFonts w:ascii="Times New Roman" w:hAnsi="Times New Roman" w:cs="Times New Roman"/>
-          <w:sz w:val="24"/>
-          <w:szCs w:val="24"/>
-        </w:rPr>
-        <w:t xml:space="preserve">, </w:t>
-      </w:r>
-      <w:proofErr w:type="spellStart"/>
-      <w:r>
-        <w:rPr>
-          <w:rFonts w:ascii="Times New Roman" w:hAnsi="Times New Roman" w:cs="Times New Roman"/>
-          <w:sz w:val="24"/>
-          <w:szCs w:val="24"/>
-        </w:rPr>
-        <w:t>logout</w:t>
-      </w:r>
-      <w:proofErr w:type="spellEnd"/>
+        <w:t xml:space="preserve"> authenticate, login, logout</w:t>
+      </w:r>
       <w:r>
         <w:rPr>
           <w:rFonts w:ascii="Times New Roman" w:hAnsi="Times New Roman" w:cs="Times New Roman"/>
@@ -1157,239 +797,13 @@
           <w:szCs w:val="24"/>
         </w:rPr>
       </w:pPr>
-      <w:proofErr w:type="spellStart"/>
-      <w:r>
-        <w:rPr>
-          <w:rFonts w:ascii="Times New Roman" w:hAnsi="Times New Roman" w:cs="Times New Roman"/>
-          <w:sz w:val="24"/>
-          <w:szCs w:val="24"/>
-        </w:rPr>
-        <w:t>Dupa</w:t>
-      </w:r>
-      <w:proofErr w:type="spellEnd"/>
-      <w:r>
-        <w:rPr>
-          <w:rFonts w:ascii="Times New Roman" w:hAnsi="Times New Roman" w:cs="Times New Roman"/>
-          <w:sz w:val="24"/>
-          <w:szCs w:val="24"/>
-        </w:rPr>
-        <w:t xml:space="preserve"> am creat o pagina de </w:t>
-      </w:r>
-      <w:proofErr w:type="spellStart"/>
-      <w:r>
-        <w:rPr>
-          <w:rFonts w:ascii="Times New Roman" w:hAnsi="Times New Roman" w:cs="Times New Roman"/>
-          <w:sz w:val="24"/>
-          <w:szCs w:val="24"/>
-        </w:rPr>
-        <w:t>home</w:t>
-      </w:r>
-      <w:proofErr w:type="spellEnd"/>
-      <w:r>
-        <w:rPr>
-          <w:rFonts w:ascii="Times New Roman" w:hAnsi="Times New Roman" w:cs="Times New Roman"/>
-          <w:sz w:val="24"/>
-          <w:szCs w:val="24"/>
-        </w:rPr>
-        <w:t xml:space="preserve">, in care </w:t>
-      </w:r>
-      <w:proofErr w:type="spellStart"/>
-      <w:r>
-        <w:rPr>
-          <w:rFonts w:ascii="Times New Roman" w:hAnsi="Times New Roman" w:cs="Times New Roman"/>
-          <w:sz w:val="24"/>
-          <w:szCs w:val="24"/>
-        </w:rPr>
-        <w:t>userii</w:t>
-      </w:r>
-      <w:proofErr w:type="spellEnd"/>
-      <w:r>
-        <w:rPr>
-          <w:rFonts w:ascii="Times New Roman" w:hAnsi="Times New Roman" w:cs="Times New Roman"/>
-          <w:sz w:val="24"/>
-          <w:szCs w:val="24"/>
-        </w:rPr>
-        <w:t xml:space="preserve"> pot trimite mesaje, pot sa le </w:t>
-      </w:r>
-      <w:proofErr w:type="spellStart"/>
-      <w:r>
-        <w:rPr>
-          <w:rFonts w:ascii="Times New Roman" w:hAnsi="Times New Roman" w:cs="Times New Roman"/>
-          <w:sz w:val="24"/>
-          <w:szCs w:val="24"/>
-        </w:rPr>
-        <w:t>vada</w:t>
-      </w:r>
-      <w:proofErr w:type="spellEnd"/>
-      <w:r>
-        <w:rPr>
-          <w:rFonts w:ascii="Times New Roman" w:hAnsi="Times New Roman" w:cs="Times New Roman"/>
-          <w:sz w:val="24"/>
-          <w:szCs w:val="24"/>
-        </w:rPr>
-        <w:t xml:space="preserve"> si sa se </w:t>
-      </w:r>
-      <w:proofErr w:type="spellStart"/>
-      <w:r>
-        <w:rPr>
-          <w:rFonts w:ascii="Times New Roman" w:hAnsi="Times New Roman" w:cs="Times New Roman"/>
-          <w:sz w:val="24"/>
-          <w:szCs w:val="24"/>
-        </w:rPr>
-        <w:t>delogeze</w:t>
-      </w:r>
-      <w:proofErr w:type="spellEnd"/>
-      <w:r>
-        <w:rPr>
-          <w:rFonts w:ascii="Times New Roman" w:hAnsi="Times New Roman" w:cs="Times New Roman"/>
-          <w:sz w:val="24"/>
-          <w:szCs w:val="24"/>
-        </w:rPr>
-        <w:t xml:space="preserve">. Pentru asta am creat un nou </w:t>
-      </w:r>
-      <w:proofErr w:type="spellStart"/>
-      <w:r>
-        <w:rPr>
-          <w:rFonts w:ascii="Times New Roman" w:hAnsi="Times New Roman" w:cs="Times New Roman"/>
-          <w:sz w:val="24"/>
-          <w:szCs w:val="24"/>
-        </w:rPr>
-        <w:t>tamplate</w:t>
-      </w:r>
-      <w:proofErr w:type="spellEnd"/>
-      <w:r>
-        <w:rPr>
-          <w:rFonts w:ascii="Times New Roman" w:hAnsi="Times New Roman" w:cs="Times New Roman"/>
-          <w:sz w:val="24"/>
-          <w:szCs w:val="24"/>
-        </w:rPr>
-        <w:t xml:space="preserve"> numit </w:t>
-      </w:r>
-      <w:proofErr w:type="spellStart"/>
-      <w:r>
-        <w:rPr>
-          <w:rFonts w:ascii="Times New Roman" w:hAnsi="Times New Roman" w:cs="Times New Roman"/>
-          <w:sz w:val="24"/>
-          <w:szCs w:val="24"/>
-        </w:rPr>
-        <w:t>home</w:t>
-      </w:r>
-      <w:proofErr w:type="spellEnd"/>
-      <w:r>
-        <w:rPr>
-          <w:rFonts w:ascii="Times New Roman" w:hAnsi="Times New Roman" w:cs="Times New Roman"/>
-          <w:sz w:val="24"/>
-          <w:szCs w:val="24"/>
-        </w:rPr>
-        <w:t xml:space="preserve"> si o </w:t>
-      </w:r>
-      <w:proofErr w:type="spellStart"/>
-      <w:r>
-        <w:rPr>
-          <w:rFonts w:ascii="Times New Roman" w:hAnsi="Times New Roman" w:cs="Times New Roman"/>
-          <w:sz w:val="24"/>
-          <w:szCs w:val="24"/>
-        </w:rPr>
-        <w:t>funtie</w:t>
-      </w:r>
-      <w:proofErr w:type="spellEnd"/>
-      <w:r>
-        <w:rPr>
-          <w:rFonts w:ascii="Times New Roman" w:hAnsi="Times New Roman" w:cs="Times New Roman"/>
-          <w:sz w:val="24"/>
-          <w:szCs w:val="24"/>
-        </w:rPr>
-        <w:t xml:space="preserve"> noua in views.py numita </w:t>
-      </w:r>
-      <w:proofErr w:type="spellStart"/>
-      <w:r>
-        <w:rPr>
-          <w:rFonts w:ascii="Times New Roman" w:hAnsi="Times New Roman" w:cs="Times New Roman"/>
-          <w:sz w:val="24"/>
-          <w:szCs w:val="24"/>
-        </w:rPr>
-        <w:t>sendMessage</w:t>
-      </w:r>
-      <w:proofErr w:type="spellEnd"/>
-      <w:r>
-        <w:rPr>
-          <w:rFonts w:ascii="Times New Roman" w:hAnsi="Times New Roman" w:cs="Times New Roman"/>
-          <w:sz w:val="24"/>
-          <w:szCs w:val="24"/>
-        </w:rPr>
-        <w:t xml:space="preserve">. Aceasta trimite mesaje de tipul text in baza de date. Am </w:t>
-      </w:r>
-      <w:proofErr w:type="spellStart"/>
-      <w:r>
-        <w:rPr>
-          <w:rFonts w:ascii="Times New Roman" w:hAnsi="Times New Roman" w:cs="Times New Roman"/>
-          <w:sz w:val="24"/>
-          <w:szCs w:val="24"/>
-        </w:rPr>
-        <w:t>adaugat</w:t>
-      </w:r>
-      <w:proofErr w:type="spellEnd"/>
-      <w:r>
-        <w:rPr>
-          <w:rFonts w:ascii="Times New Roman" w:hAnsi="Times New Roman" w:cs="Times New Roman"/>
-          <w:sz w:val="24"/>
-          <w:szCs w:val="24"/>
-        </w:rPr>
-        <w:t xml:space="preserve"> si ca </w:t>
-      </w:r>
-      <w:proofErr w:type="spellStart"/>
-      <w:r>
-        <w:rPr>
-          <w:rFonts w:ascii="Times New Roman" w:hAnsi="Times New Roman" w:cs="Times New Roman"/>
-          <w:sz w:val="24"/>
-          <w:szCs w:val="24"/>
-        </w:rPr>
-        <w:t>functionalitate</w:t>
-      </w:r>
-      <w:proofErr w:type="spellEnd"/>
-      <w:r>
-        <w:rPr>
-          <w:rFonts w:ascii="Times New Roman" w:hAnsi="Times New Roman" w:cs="Times New Roman"/>
-          <w:sz w:val="24"/>
-          <w:szCs w:val="24"/>
-        </w:rPr>
-        <w:t xml:space="preserve"> partea de trimitere poze aceste poze sunt trimise spre </w:t>
-      </w:r>
-      <w:proofErr w:type="spellStart"/>
-      <w:r>
-        <w:rPr>
-          <w:rFonts w:ascii="Times New Roman" w:hAnsi="Times New Roman" w:cs="Times New Roman"/>
-          <w:sz w:val="24"/>
-          <w:szCs w:val="24"/>
-        </w:rPr>
-        <w:t>FileSystemStorage</w:t>
-      </w:r>
-      <w:proofErr w:type="spellEnd"/>
-      <w:r>
-        <w:rPr>
-          <w:rFonts w:ascii="Times New Roman" w:hAnsi="Times New Roman" w:cs="Times New Roman"/>
-          <w:sz w:val="24"/>
-          <w:szCs w:val="24"/>
-        </w:rPr>
-        <w:t xml:space="preserve"> si sunt salvate local in </w:t>
-      </w:r>
-      <w:proofErr w:type="spellStart"/>
-      <w:r>
-        <w:rPr>
-          <w:rFonts w:ascii="Times New Roman" w:hAnsi="Times New Roman" w:cs="Times New Roman"/>
-          <w:sz w:val="24"/>
-          <w:szCs w:val="24"/>
-        </w:rPr>
-        <w:t>fisierul</w:t>
-      </w:r>
-      <w:proofErr w:type="spellEnd"/>
-      <w:r>
-        <w:rPr>
-          <w:rFonts w:ascii="Times New Roman" w:hAnsi="Times New Roman" w:cs="Times New Roman"/>
-          <w:sz w:val="24"/>
-          <w:szCs w:val="24"/>
-        </w:rPr>
-        <w:t xml:space="preserve"> media. </w:t>
+      <w:r>
+        <w:rPr>
+          <w:rFonts w:ascii="Times New Roman" w:hAnsi="Times New Roman" w:cs="Times New Roman"/>
+          <w:sz w:val="24"/>
+          <w:szCs w:val="24"/>
+        </w:rPr>
+        <w:t xml:space="preserve">Dupa am creat o pagina de home, in care userii pot trimite mesaje, pot sa le vada si sa se delogeze. Pentru asta am creat un nou tamplate numit home si o funtie noua in views.py numita sendMessage. Aceasta trimite mesaje de tipul text in baza de date. Am adaugat si ca functionalitate partea de trimitere poze aceste poze sunt trimise spre FileSystemStorage si sunt salvate local in fisierul media. </w:t>
       </w:r>
     </w:p>
     <w:p>
@@ -1408,43 +822,7 @@
           <w:sz w:val="24"/>
           <w:szCs w:val="24"/>
         </w:rPr>
-        <w:t xml:space="preserve">Pentru a realiza partea cu postatul pozelor in settings.py am </w:t>
-      </w:r>
-      <w:proofErr w:type="spellStart"/>
-      <w:r>
-        <w:rPr>
-          <w:rFonts w:ascii="Times New Roman" w:hAnsi="Times New Roman" w:cs="Times New Roman"/>
-          <w:sz w:val="24"/>
-          <w:szCs w:val="24"/>
-        </w:rPr>
-        <w:t>adugat</w:t>
-      </w:r>
-      <w:proofErr w:type="spellEnd"/>
-      <w:r>
-        <w:rPr>
-          <w:rFonts w:ascii="Times New Roman" w:hAnsi="Times New Roman" w:cs="Times New Roman"/>
-          <w:sz w:val="24"/>
-          <w:szCs w:val="24"/>
-        </w:rPr>
-        <w:t xml:space="preserve"> </w:t>
-      </w:r>
-      <w:proofErr w:type="spellStart"/>
-      <w:r>
-        <w:rPr>
-          <w:rFonts w:ascii="Times New Roman" w:hAnsi="Times New Roman" w:cs="Times New Roman"/>
-          <w:sz w:val="24"/>
-          <w:szCs w:val="24"/>
-        </w:rPr>
-        <w:t>urmatoarele</w:t>
-      </w:r>
-      <w:proofErr w:type="spellEnd"/>
-      <w:r>
-        <w:rPr>
-          <w:rFonts w:ascii="Times New Roman" w:hAnsi="Times New Roman" w:cs="Times New Roman"/>
-          <w:sz w:val="24"/>
-          <w:szCs w:val="24"/>
-        </w:rPr>
-        <w:t>:</w:t>
+        <w:t>Pentru a realiza partea cu postatul pozelor in settings.py am adugat urmatoarele:</w:t>
       </w:r>
     </w:p>
     <w:p>
@@ -1662,43 +1040,7 @@
           <w:sz w:val="24"/>
           <w:szCs w:val="24"/>
         </w:rPr>
-        <w:t xml:space="preserve"> extensia ”.</w:t>
-      </w:r>
-      <w:proofErr w:type="spellStart"/>
-      <w:r>
-        <w:rPr>
-          <w:rFonts w:ascii="Times New Roman" w:hAnsi="Times New Roman" w:cs="Times New Roman"/>
-          <w:sz w:val="24"/>
-          <w:szCs w:val="24"/>
-        </w:rPr>
-        <w:t>png</w:t>
-      </w:r>
-      <w:proofErr w:type="spellEnd"/>
-      <w:r>
-        <w:rPr>
-          <w:rFonts w:ascii="Times New Roman" w:hAnsi="Times New Roman" w:cs="Times New Roman"/>
-          <w:sz w:val="24"/>
-          <w:szCs w:val="24"/>
-        </w:rPr>
-        <w:t xml:space="preserve">”, in caz ca da pe front in loc sa fie trimis doar textul, va fi trimis un </w:t>
-      </w:r>
-      <w:proofErr w:type="spellStart"/>
-      <w:r>
-        <w:rPr>
-          <w:rFonts w:ascii="Times New Roman" w:hAnsi="Times New Roman" w:cs="Times New Roman"/>
-          <w:sz w:val="24"/>
-          <w:szCs w:val="24"/>
-        </w:rPr>
-        <w:t>url</w:t>
-      </w:r>
-      <w:proofErr w:type="spellEnd"/>
-      <w:r>
-        <w:rPr>
-          <w:rFonts w:ascii="Times New Roman" w:hAnsi="Times New Roman" w:cs="Times New Roman"/>
-          <w:sz w:val="24"/>
-          <w:szCs w:val="24"/>
-        </w:rPr>
-        <w:t xml:space="preserve"> pentru imagine.</w:t>
+        <w:t xml:space="preserve"> extensia ”.png”, in caz ca da pe front in loc sa fie trimis doar textul, va fi trimis un url pentru imagine.</w:t>
       </w:r>
     </w:p>
     <w:p>
@@ -1787,43 +1129,7 @@
           <w:sz w:val="24"/>
           <w:szCs w:val="24"/>
         </w:rPr>
-        <w:t xml:space="preserve"> acest lucru am importat din </w:t>
-      </w:r>
-      <w:proofErr w:type="spellStart"/>
-      <w:r>
-        <w:rPr>
-          <w:rFonts w:ascii="Times New Roman" w:hAnsi="Times New Roman" w:cs="Times New Roman"/>
-          <w:sz w:val="24"/>
-          <w:szCs w:val="24"/>
-        </w:rPr>
-        <w:t>django</w:t>
-      </w:r>
-      <w:proofErr w:type="spellEnd"/>
-      <w:r>
-        <w:rPr>
-          <w:rFonts w:ascii="Times New Roman" w:hAnsi="Times New Roman" w:cs="Times New Roman"/>
-          <w:sz w:val="24"/>
-          <w:szCs w:val="24"/>
-        </w:rPr>
-        <w:t xml:space="preserve"> si </w:t>
-      </w:r>
-      <w:proofErr w:type="spellStart"/>
-      <w:r>
-        <w:rPr>
-          <w:rFonts w:ascii="Times New Roman" w:hAnsi="Times New Roman" w:cs="Times New Roman"/>
-          <w:sz w:val="24"/>
-          <w:szCs w:val="24"/>
-        </w:rPr>
-        <w:t>default_storage</w:t>
-      </w:r>
-      <w:proofErr w:type="spellEnd"/>
-      <w:r>
-        <w:rPr>
-          <w:rFonts w:ascii="Times New Roman" w:hAnsi="Times New Roman" w:cs="Times New Roman"/>
-          <w:sz w:val="24"/>
-          <w:szCs w:val="24"/>
-        </w:rPr>
-        <w:t>.</w:t>
+        <w:t xml:space="preserve"> acest lucru am importat din django si default_storage.</w:t>
       </w:r>
     </w:p>
     <w:p>
@@ -1839,9 +1145,11 @@
       <w:r>
         <w:rPr>
           <w:rFonts w:ascii="Times New Roman" w:hAnsi="Times New Roman" w:cs="Times New Roman"/>
-          <w:sz w:val="24"/>
-          <w:szCs w:val="24"/>
-        </w:rPr>
+          <w:noProof/>
+          <w:sz w:val="24"/>
+          <w:szCs w:val="24"/>
+        </w:rPr>
+        <w:lastRenderedPageBreak/>
         <w:drawing>
           <wp:anchor distT="0" distB="0" distL="114300" distR="114300" simplePos="0" relativeHeight="251660288" behindDoc="1" locked="0" layoutInCell="1" allowOverlap="1" wp14:anchorId="1C977A74" wp14:editId="07335C16">
             <wp:simplePos x="0" y="0"/>
@@ -1923,25 +1231,7 @@
           <w:sz w:val="24"/>
           <w:szCs w:val="24"/>
         </w:rPr>
-        <w:t xml:space="preserve">A doua funcționalitate adăugată in proiect este posibilitatea utilizatorilor de a crea camere si de a scrie mesaje in fiecare camera creata. </w:t>
-      </w:r>
-      <w:proofErr w:type="spellStart"/>
-      <w:r>
-        <w:rPr>
-          <w:rFonts w:ascii="Times New Roman" w:hAnsi="Times New Roman" w:cs="Times New Roman"/>
-          <w:sz w:val="24"/>
-          <w:szCs w:val="24"/>
-        </w:rPr>
-        <w:t>Userul</w:t>
-      </w:r>
-      <w:proofErr w:type="spellEnd"/>
-      <w:r>
-        <w:rPr>
-          <w:rFonts w:ascii="Times New Roman" w:hAnsi="Times New Roman" w:cs="Times New Roman"/>
-          <w:sz w:val="24"/>
-          <w:szCs w:val="24"/>
-        </w:rPr>
-        <w:t xml:space="preserve"> poate sa dea un nume camerei si sa creeze o camera sau poate sa selecteze din camerele deja create.</w:t>
+        <w:t>A doua funcționalitate adăugată in proiect este posibilitatea utilizatorilor de a crea camere si de a scrie mesaje in fiecare camera creata. Userul poate sa dea un nume camerei si sa creeze o camera sau poate sa selecteze din camerele deja create.</w:t>
       </w:r>
       <w:r>
         <w:rPr>
@@ -1995,10 +1285,10 @@
       <w:r>
         <w:rPr>
           <w:rFonts w:ascii="Times New Roman" w:hAnsi="Times New Roman" w:cs="Times New Roman"/>
-          <w:sz w:val="24"/>
-          <w:szCs w:val="24"/>
-        </w:rPr>
-        <w:lastRenderedPageBreak/>
+          <w:noProof/>
+          <w:sz w:val="24"/>
+          <w:szCs w:val="24"/>
+        </w:rPr>
         <w:drawing>
           <wp:anchor distT="0" distB="0" distL="114300" distR="114300" simplePos="0" relativeHeight="251661312" behindDoc="1" locked="0" layoutInCell="1" allowOverlap="1" wp14:anchorId="4B6E2B10" wp14:editId="689AAA6F">
             <wp:simplePos x="0" y="0"/>
@@ -2237,23 +1527,16 @@
         <w:jc w:val="both"/>
         <w:rPr>
           <w:rFonts w:ascii="Times New Roman" w:hAnsi="Times New Roman" w:cs="Times New Roman"/>
-          <w:sz w:val="24"/>
-          <w:szCs w:val="24"/>
-        </w:rPr>
-      </w:pPr>
-    </w:p>
-    <w:p>
-      <w:pPr>
-        <w:jc w:val="both"/>
-        <w:rPr>
-          <w:rFonts w:ascii="Times New Roman" w:hAnsi="Times New Roman" w:cs="Times New Roman"/>
           <w:b/>
           <w:bCs/>
           <w:sz w:val="24"/>
           <w:szCs w:val="24"/>
         </w:rPr>
       </w:pPr>
-      <w:r>
+    </w:p>
+    <w:p>
+      <w:pPr>
+        <w:jc w:val="both"/>
         <w:rPr>
           <w:rFonts w:ascii="Times New Roman" w:hAnsi="Times New Roman" w:cs="Times New Roman"/>
           <w:b/>
@@ -2261,6 +1544,909 @@
           <w:sz w:val="24"/>
           <w:szCs w:val="24"/>
         </w:rPr>
+      </w:pPr>
+    </w:p>
+    <w:p>
+      <w:pPr>
+        <w:jc w:val="both"/>
+        <w:rPr>
+          <w:rFonts w:ascii="Times New Roman" w:hAnsi="Times New Roman" w:cs="Times New Roman"/>
+          <w:b/>
+          <w:bCs/>
+          <w:sz w:val="24"/>
+          <w:szCs w:val="24"/>
+        </w:rPr>
+      </w:pPr>
+    </w:p>
+    <w:p>
+      <w:pPr>
+        <w:jc w:val="both"/>
+        <w:rPr>
+          <w:rFonts w:ascii="Times New Roman" w:hAnsi="Times New Roman" w:cs="Times New Roman"/>
+          <w:b/>
+          <w:bCs/>
+          <w:sz w:val="24"/>
+          <w:szCs w:val="24"/>
+        </w:rPr>
+      </w:pPr>
+    </w:p>
+    <w:p>
+      <w:pPr>
+        <w:jc w:val="both"/>
+        <w:rPr>
+          <w:rFonts w:ascii="Times New Roman" w:hAnsi="Times New Roman" w:cs="Times New Roman"/>
+          <w:b/>
+          <w:bCs/>
+          <w:sz w:val="24"/>
+          <w:szCs w:val="24"/>
+        </w:rPr>
+      </w:pPr>
+      <w:r>
+        <w:rPr>
+          <w:rFonts w:ascii="Times New Roman" w:hAnsi="Times New Roman" w:cs="Times New Roman"/>
+          <w:b/>
+          <w:bCs/>
+          <w:sz w:val="24"/>
+          <w:szCs w:val="24"/>
+        </w:rPr>
+        <w:lastRenderedPageBreak/>
+        <w:t>Faza 3</w:t>
+      </w:r>
+    </w:p>
+    <w:p>
+      <w:pPr>
+        <w:jc w:val="both"/>
+        <w:rPr>
+          <w:rFonts w:ascii="Times New Roman" w:hAnsi="Times New Roman" w:cs="Times New Roman"/>
+          <w:sz w:val="24"/>
+          <w:szCs w:val="24"/>
+        </w:rPr>
+      </w:pPr>
+      <w:r>
+        <w:rPr>
+          <w:rFonts w:ascii="Times New Roman" w:hAnsi="Times New Roman" w:cs="Times New Roman"/>
+          <w:sz w:val="24"/>
+          <w:szCs w:val="24"/>
+        </w:rPr>
+        <w:t>Am instalat Docker si am creat un fisier Dockerfile si un fisier docker-compose.yml pentru aplicatie. In docker-compose.yml am adaugat si specificatiile pentru crearea containerului de postgresSQL.</w:t>
+      </w:r>
+    </w:p>
+    <w:p>
+      <w:pPr>
+        <w:jc w:val="both"/>
+        <w:rPr>
+          <w:rFonts w:ascii="Times New Roman" w:hAnsi="Times New Roman" w:cs="Times New Roman"/>
+          <w:sz w:val="24"/>
+          <w:szCs w:val="24"/>
+        </w:rPr>
+      </w:pPr>
+      <w:r>
+        <w:rPr>
+          <w:rFonts w:ascii="Times New Roman" w:hAnsi="Times New Roman" w:cs="Times New Roman"/>
+          <w:sz w:val="24"/>
+          <w:szCs w:val="24"/>
+        </w:rPr>
+        <w:drawing>
+          <wp:anchor distT="0" distB="0" distL="114300" distR="114300" simplePos="0" relativeHeight="251663360" behindDoc="1" locked="0" layoutInCell="1" allowOverlap="1" wp14:anchorId="21892EA9" wp14:editId="256E5924">
+            <wp:simplePos x="0" y="0"/>
+            <wp:positionH relativeFrom="margin">
+              <wp:align>center</wp:align>
+            </wp:positionH>
+            <wp:positionV relativeFrom="paragraph">
+              <wp:posOffset>2109083</wp:posOffset>
+            </wp:positionV>
+            <wp:extent cx="5096586" cy="2876951"/>
+            <wp:effectExtent l="0" t="0" r="8890" b="0"/>
+            <wp:wrapTight wrapText="bothSides">
+              <wp:wrapPolygon edited="0">
+                <wp:start x="0" y="0"/>
+                <wp:lineTo x="0" y="21457"/>
+                <wp:lineTo x="21557" y="21457"/>
+                <wp:lineTo x="21557" y="0"/>
+                <wp:lineTo x="0" y="0"/>
+              </wp:wrapPolygon>
+            </wp:wrapTight>
+            <wp:docPr id="11" name="Picture 11" descr="Text&#10;&#10;Description automatically generated"/>
+            <wp:cNvGraphicFramePr>
+              <a:graphicFrameLocks xmlns:a="http://schemas.openxmlformats.org/drawingml/2006/main" noChangeAspect="1"/>
+            </wp:cNvGraphicFramePr>
+            <a:graphic xmlns:a="http://schemas.openxmlformats.org/drawingml/2006/main">
+              <a:graphicData uri="http://schemas.openxmlformats.org/drawingml/2006/picture">
+                <pic:pic xmlns:pic="http://schemas.openxmlformats.org/drawingml/2006/picture">
+                  <pic:nvPicPr>
+                    <pic:cNvPr id="11" name="Picture 11" descr="Text&#10;&#10;Description automatically generated"/>
+                    <pic:cNvPicPr/>
+                  </pic:nvPicPr>
+                  <pic:blipFill>
+                    <a:blip r:embed="rId13">
+                      <a:extLst>
+                        <a:ext uri="{28A0092B-C50C-407E-A947-70E740481C1C}">
+                          <a14:useLocalDpi xmlns:a14="http://schemas.microsoft.com/office/drawing/2010/main" val="0"/>
+                        </a:ext>
+                      </a:extLst>
+                    </a:blip>
+                    <a:stretch>
+                      <a:fillRect/>
+                    </a:stretch>
+                  </pic:blipFill>
+                  <pic:spPr>
+                    <a:xfrm>
+                      <a:off x="0" y="0"/>
+                      <a:ext cx="5096586" cy="2876951"/>
+                    </a:xfrm>
+                    <a:prstGeom prst="rect">
+                      <a:avLst/>
+                    </a:prstGeom>
+                  </pic:spPr>
+                </pic:pic>
+              </a:graphicData>
+            </a:graphic>
+          </wp:anchor>
+        </w:drawing>
+      </w:r>
+      <w:r>
+        <w:rPr>
+          <w:rFonts w:ascii="Times New Roman" w:hAnsi="Times New Roman" w:cs="Times New Roman"/>
+          <w:sz w:val="24"/>
+          <w:szCs w:val="24"/>
+        </w:rPr>
+        <w:drawing>
+          <wp:inline distT="0" distB="0" distL="0" distR="0" wp14:anchorId="1B4AAE4B" wp14:editId="3B6AF508">
+            <wp:extent cx="5943600" cy="2018665"/>
+            <wp:effectExtent l="0" t="0" r="0" b="635"/>
+            <wp:docPr id="10" name="Picture 10"/>
+            <wp:cNvGraphicFramePr>
+              <a:graphicFrameLocks xmlns:a="http://schemas.openxmlformats.org/drawingml/2006/main" noChangeAspect="1"/>
+            </wp:cNvGraphicFramePr>
+            <a:graphic xmlns:a="http://schemas.openxmlformats.org/drawingml/2006/main">
+              <a:graphicData uri="http://schemas.openxmlformats.org/drawingml/2006/picture">
+                <pic:pic xmlns:pic="http://schemas.openxmlformats.org/drawingml/2006/picture">
+                  <pic:nvPicPr>
+                    <pic:cNvPr id="1" name=""/>
+                    <pic:cNvPicPr/>
+                  </pic:nvPicPr>
+                  <pic:blipFill>
+                    <a:blip r:embed="rId14"/>
+                    <a:stretch>
+                      <a:fillRect/>
+                    </a:stretch>
+                  </pic:blipFill>
+                  <pic:spPr>
+                    <a:xfrm>
+                      <a:off x="0" y="0"/>
+                      <a:ext cx="5943600" cy="2018665"/>
+                    </a:xfrm>
+                    <a:prstGeom prst="rect">
+                      <a:avLst/>
+                    </a:prstGeom>
+                  </pic:spPr>
+                </pic:pic>
+              </a:graphicData>
+            </a:graphic>
+          </wp:inline>
+        </w:drawing>
+      </w:r>
+      <w:r>
+        <w:rPr>
+          <w:rFonts w:ascii="Times New Roman" w:hAnsi="Times New Roman" w:cs="Times New Roman"/>
+          <w:sz w:val="24"/>
+          <w:szCs w:val="24"/>
+        </w:rPr>
+        <w:t xml:space="preserve"> </w:t>
+      </w:r>
+    </w:p>
+    <w:p>
+      <w:pPr>
+        <w:jc w:val="both"/>
+        <w:rPr>
+          <w:rFonts w:ascii="Times New Roman" w:hAnsi="Times New Roman" w:cs="Times New Roman"/>
+          <w:sz w:val="24"/>
+          <w:szCs w:val="24"/>
+        </w:rPr>
+      </w:pPr>
+    </w:p>
+    <w:p>
+      <w:pPr>
+        <w:jc w:val="both"/>
+        <w:rPr>
+          <w:rFonts w:ascii="Times New Roman" w:hAnsi="Times New Roman" w:cs="Times New Roman"/>
+          <w:sz w:val="24"/>
+          <w:szCs w:val="24"/>
+        </w:rPr>
+      </w:pPr>
+    </w:p>
+    <w:p>
+      <w:pPr>
+        <w:jc w:val="both"/>
+        <w:rPr>
+          <w:rFonts w:ascii="Times New Roman" w:hAnsi="Times New Roman" w:cs="Times New Roman"/>
+          <w:sz w:val="24"/>
+          <w:szCs w:val="24"/>
+        </w:rPr>
+      </w:pPr>
+    </w:p>
+    <w:p>
+      <w:pPr>
+        <w:jc w:val="both"/>
+        <w:rPr>
+          <w:rFonts w:ascii="Times New Roman" w:hAnsi="Times New Roman" w:cs="Times New Roman"/>
+          <w:sz w:val="24"/>
+          <w:szCs w:val="24"/>
+        </w:rPr>
+      </w:pPr>
+    </w:p>
+    <w:p>
+      <w:pPr>
+        <w:jc w:val="both"/>
+        <w:rPr>
+          <w:rFonts w:ascii="Times New Roman" w:hAnsi="Times New Roman" w:cs="Times New Roman"/>
+          <w:sz w:val="24"/>
+          <w:szCs w:val="24"/>
+        </w:rPr>
+      </w:pPr>
+    </w:p>
+    <w:p>
+      <w:pPr>
+        <w:jc w:val="both"/>
+        <w:rPr>
+          <w:rFonts w:ascii="Times New Roman" w:hAnsi="Times New Roman" w:cs="Times New Roman"/>
+          <w:sz w:val="24"/>
+          <w:szCs w:val="24"/>
+        </w:rPr>
+      </w:pPr>
+    </w:p>
+    <w:p>
+      <w:pPr>
+        <w:jc w:val="both"/>
+        <w:rPr>
+          <w:rFonts w:ascii="Times New Roman" w:hAnsi="Times New Roman" w:cs="Times New Roman"/>
+          <w:sz w:val="24"/>
+          <w:szCs w:val="24"/>
+        </w:rPr>
+      </w:pPr>
+    </w:p>
+    <w:p>
+      <w:pPr>
+        <w:jc w:val="both"/>
+        <w:rPr>
+          <w:rFonts w:ascii="Times New Roman" w:hAnsi="Times New Roman" w:cs="Times New Roman"/>
+          <w:sz w:val="24"/>
+          <w:szCs w:val="24"/>
+        </w:rPr>
+      </w:pPr>
+    </w:p>
+    <w:p>
+      <w:pPr>
+        <w:jc w:val="both"/>
+        <w:rPr>
+          <w:rFonts w:ascii="Times New Roman" w:hAnsi="Times New Roman" w:cs="Times New Roman"/>
+          <w:sz w:val="24"/>
+          <w:szCs w:val="24"/>
+        </w:rPr>
+      </w:pPr>
+    </w:p>
+    <w:p>
+      <w:pPr>
+        <w:jc w:val="both"/>
+        <w:rPr>
+          <w:rFonts w:ascii="Times New Roman" w:hAnsi="Times New Roman" w:cs="Times New Roman"/>
+          <w:sz w:val="24"/>
+          <w:szCs w:val="24"/>
+        </w:rPr>
+      </w:pPr>
+    </w:p>
+    <w:p>
+      <w:pPr>
+        <w:jc w:val="both"/>
+        <w:rPr>
+          <w:rFonts w:ascii="Times New Roman" w:hAnsi="Times New Roman" w:cs="Times New Roman"/>
+          <w:sz w:val="24"/>
+          <w:szCs w:val="24"/>
+        </w:rPr>
+      </w:pPr>
+      <w:r>
+        <w:rPr>
+          <w:rFonts w:ascii="Times New Roman" w:hAnsi="Times New Roman" w:cs="Times New Roman"/>
+          <w:sz w:val="24"/>
+          <w:szCs w:val="24"/>
+        </w:rPr>
+        <w:t>Dupa am testat daca aplicatia functioneaza in modul Developer pe localhost:8000.</w:t>
+      </w:r>
+    </w:p>
+    <w:p>
+      <w:pPr>
+        <w:jc w:val="both"/>
+        <w:rPr>
+          <w:rFonts w:ascii="Times New Roman" w:hAnsi="Times New Roman" w:cs="Times New Roman"/>
+          <w:sz w:val="24"/>
+          <w:szCs w:val="24"/>
+        </w:rPr>
+      </w:pPr>
+      <w:r>
+        <w:rPr>
+          <w:rFonts w:ascii="Times New Roman" w:hAnsi="Times New Roman" w:cs="Times New Roman"/>
+          <w:sz w:val="24"/>
+          <w:szCs w:val="24"/>
+        </w:rPr>
+        <w:drawing>
+          <wp:anchor distT="0" distB="0" distL="114300" distR="114300" simplePos="0" relativeHeight="251664384" behindDoc="1" locked="0" layoutInCell="1" allowOverlap="1" wp14:anchorId="56BC3EFF" wp14:editId="1B377561">
+            <wp:simplePos x="0" y="0"/>
+            <wp:positionH relativeFrom="margin">
+              <wp:align>center</wp:align>
+            </wp:positionH>
+            <wp:positionV relativeFrom="paragraph">
+              <wp:posOffset>-65750</wp:posOffset>
+            </wp:positionV>
+            <wp:extent cx="5245735" cy="1993265"/>
+            <wp:effectExtent l="0" t="0" r="0" b="6985"/>
+            <wp:wrapTight wrapText="bothSides">
+              <wp:wrapPolygon edited="0">
+                <wp:start x="0" y="0"/>
+                <wp:lineTo x="0" y="21469"/>
+                <wp:lineTo x="21493" y="21469"/>
+                <wp:lineTo x="21493" y="0"/>
+                <wp:lineTo x="0" y="0"/>
+              </wp:wrapPolygon>
+            </wp:wrapTight>
+            <wp:docPr id="12" name="Picture 12" descr="Graphical user interface, application&#10;&#10;Description automatically generated"/>
+            <wp:cNvGraphicFramePr>
+              <a:graphicFrameLocks xmlns:a="http://schemas.openxmlformats.org/drawingml/2006/main" noChangeAspect="1"/>
+            </wp:cNvGraphicFramePr>
+            <a:graphic xmlns:a="http://schemas.openxmlformats.org/drawingml/2006/main">
+              <a:graphicData uri="http://schemas.openxmlformats.org/drawingml/2006/picture">
+                <pic:pic xmlns:pic="http://schemas.openxmlformats.org/drawingml/2006/picture">
+                  <pic:nvPicPr>
+                    <pic:cNvPr id="12" name="Picture 12" descr="Graphical user interface, application&#10;&#10;Description automatically generated"/>
+                    <pic:cNvPicPr/>
+                  </pic:nvPicPr>
+                  <pic:blipFill>
+                    <a:blip r:embed="rId15">
+                      <a:extLst>
+                        <a:ext uri="{28A0092B-C50C-407E-A947-70E740481C1C}">
+                          <a14:useLocalDpi xmlns:a14="http://schemas.microsoft.com/office/drawing/2010/main" val="0"/>
+                        </a:ext>
+                      </a:extLst>
+                    </a:blip>
+                    <a:stretch>
+                      <a:fillRect/>
+                    </a:stretch>
+                  </pic:blipFill>
+                  <pic:spPr>
+                    <a:xfrm>
+                      <a:off x="0" y="0"/>
+                      <a:ext cx="5245735" cy="1993265"/>
+                    </a:xfrm>
+                    <a:prstGeom prst="rect">
+                      <a:avLst/>
+                    </a:prstGeom>
+                  </pic:spPr>
+                </pic:pic>
+              </a:graphicData>
+            </a:graphic>
+            <wp14:sizeRelH relativeFrom="margin">
+              <wp14:pctWidth>0</wp14:pctWidth>
+            </wp14:sizeRelH>
+            <wp14:sizeRelV relativeFrom="margin">
+              <wp14:pctHeight>0</wp14:pctHeight>
+            </wp14:sizeRelV>
+          </wp:anchor>
+        </w:drawing>
+      </w:r>
+    </w:p>
+    <w:p>
+      <w:pPr>
+        <w:jc w:val="both"/>
+        <w:rPr>
+          <w:rFonts w:ascii="Times New Roman" w:hAnsi="Times New Roman" w:cs="Times New Roman"/>
+          <w:sz w:val="24"/>
+          <w:szCs w:val="24"/>
+        </w:rPr>
+      </w:pPr>
+    </w:p>
+    <w:p>
+      <w:pPr>
+        <w:jc w:val="both"/>
+        <w:rPr>
+          <w:rFonts w:ascii="Times New Roman" w:hAnsi="Times New Roman" w:cs="Times New Roman"/>
+          <w:sz w:val="24"/>
+          <w:szCs w:val="24"/>
+        </w:rPr>
+      </w:pPr>
+    </w:p>
+    <w:p>
+      <w:pPr>
+        <w:jc w:val="both"/>
+        <w:rPr>
+          <w:rFonts w:ascii="Times New Roman" w:hAnsi="Times New Roman" w:cs="Times New Roman"/>
+          <w:sz w:val="24"/>
+          <w:szCs w:val="24"/>
+        </w:rPr>
+      </w:pPr>
+    </w:p>
+    <w:p>
+      <w:pPr>
+        <w:jc w:val="both"/>
+        <w:rPr>
+          <w:rFonts w:ascii="Times New Roman" w:hAnsi="Times New Roman" w:cs="Times New Roman"/>
+          <w:sz w:val="24"/>
+          <w:szCs w:val="24"/>
+        </w:rPr>
+      </w:pPr>
+    </w:p>
+    <w:p>
+      <w:pPr>
+        <w:jc w:val="both"/>
+        <w:rPr>
+          <w:rFonts w:ascii="Times New Roman" w:hAnsi="Times New Roman" w:cs="Times New Roman"/>
+          <w:sz w:val="24"/>
+          <w:szCs w:val="24"/>
+        </w:rPr>
+      </w:pPr>
+    </w:p>
+    <w:p>
+      <w:pPr>
+        <w:jc w:val="both"/>
+        <w:rPr>
+          <w:rFonts w:ascii="Times New Roman" w:hAnsi="Times New Roman" w:cs="Times New Roman"/>
+          <w:sz w:val="24"/>
+          <w:szCs w:val="24"/>
+        </w:rPr>
+      </w:pPr>
+    </w:p>
+    <w:p>
+      <w:pPr>
+        <w:jc w:val="both"/>
+        <w:rPr>
+          <w:rFonts w:ascii="Times New Roman" w:hAnsi="Times New Roman" w:cs="Times New Roman"/>
+          <w:sz w:val="24"/>
+          <w:szCs w:val="24"/>
+        </w:rPr>
+      </w:pPr>
+      <w:r>
+        <w:rPr>
+          <w:rFonts w:ascii="Times New Roman" w:hAnsi="Times New Roman" w:cs="Times New Roman"/>
+          <w:sz w:val="24"/>
+          <w:szCs w:val="24"/>
+        </w:rPr>
+        <w:lastRenderedPageBreak/>
+        <w:t>Apoi pentru a configura aplicatia pentru production am creat docker-compose.prod.yml si Dockerfile.prod.</w:t>
+      </w:r>
+    </w:p>
+    <w:p>
+      <w:pPr>
+        <w:jc w:val="both"/>
+        <w:rPr>
+          <w:rFonts w:ascii="Times New Roman" w:hAnsi="Times New Roman" w:cs="Times New Roman"/>
+          <w:sz w:val="24"/>
+          <w:szCs w:val="24"/>
+        </w:rPr>
+      </w:pPr>
+      <w:r>
+        <w:rPr>
+          <w:rFonts w:ascii="Times New Roman" w:hAnsi="Times New Roman" w:cs="Times New Roman"/>
+          <w:sz w:val="24"/>
+          <w:szCs w:val="24"/>
+        </w:rPr>
+        <w:drawing>
+          <wp:inline distT="0" distB="0" distL="0" distR="0" wp14:anchorId="44821F8D" wp14:editId="36B223F0">
+            <wp:extent cx="5943600" cy="4716145"/>
+            <wp:effectExtent l="0" t="0" r="0" b="8255"/>
+            <wp:docPr id="13" name="Picture 13" descr="Text&#10;&#10;Description automatically generated"/>
+            <wp:cNvGraphicFramePr>
+              <a:graphicFrameLocks xmlns:a="http://schemas.openxmlformats.org/drawingml/2006/main" noChangeAspect="1"/>
+            </wp:cNvGraphicFramePr>
+            <a:graphic xmlns:a="http://schemas.openxmlformats.org/drawingml/2006/main">
+              <a:graphicData uri="http://schemas.openxmlformats.org/drawingml/2006/picture">
+                <pic:pic xmlns:pic="http://schemas.openxmlformats.org/drawingml/2006/picture">
+                  <pic:nvPicPr>
+                    <pic:cNvPr id="13" name="Picture 13" descr="Text&#10;&#10;Description automatically generated"/>
+                    <pic:cNvPicPr/>
+                  </pic:nvPicPr>
+                  <pic:blipFill>
+                    <a:blip r:embed="rId16"/>
+                    <a:stretch>
+                      <a:fillRect/>
+                    </a:stretch>
+                  </pic:blipFill>
+                  <pic:spPr>
+                    <a:xfrm>
+                      <a:off x="0" y="0"/>
+                      <a:ext cx="5943600" cy="4716145"/>
+                    </a:xfrm>
+                    <a:prstGeom prst="rect">
+                      <a:avLst/>
+                    </a:prstGeom>
+                  </pic:spPr>
+                </pic:pic>
+              </a:graphicData>
+            </a:graphic>
+          </wp:inline>
+        </w:drawing>
+      </w:r>
+    </w:p>
+    <w:p>
+      <w:pPr>
+        <w:jc w:val="both"/>
+        <w:rPr>
+          <w:rFonts w:ascii="Times New Roman" w:hAnsi="Times New Roman" w:cs="Times New Roman"/>
+          <w:sz w:val="24"/>
+          <w:szCs w:val="24"/>
+        </w:rPr>
+      </w:pPr>
+      <w:r>
+        <w:rPr>
+          <w:rFonts w:ascii="Times New Roman" w:hAnsi="Times New Roman" w:cs="Times New Roman"/>
+          <w:sz w:val="24"/>
+          <w:szCs w:val="24"/>
+        </w:rPr>
+        <w:drawing>
+          <wp:anchor distT="0" distB="0" distL="114300" distR="114300" simplePos="0" relativeHeight="251665408" behindDoc="1" locked="0" layoutInCell="1" allowOverlap="1" wp14:anchorId="386F869F" wp14:editId="6B7F9B3B">
+            <wp:simplePos x="0" y="0"/>
+            <wp:positionH relativeFrom="margin">
+              <wp:align>right</wp:align>
+            </wp:positionH>
+            <wp:positionV relativeFrom="paragraph">
+              <wp:posOffset>368300</wp:posOffset>
+            </wp:positionV>
+            <wp:extent cx="5943600" cy="2538095"/>
+            <wp:effectExtent l="0" t="0" r="0" b="0"/>
+            <wp:wrapTight wrapText="bothSides">
+              <wp:wrapPolygon edited="0">
+                <wp:start x="0" y="0"/>
+                <wp:lineTo x="0" y="21400"/>
+                <wp:lineTo x="21531" y="21400"/>
+                <wp:lineTo x="21531" y="0"/>
+                <wp:lineTo x="0" y="0"/>
+              </wp:wrapPolygon>
+            </wp:wrapTight>
+            <wp:docPr id="14" name="Picture 14" descr="A screenshot of a computer&#10;&#10;Description automatically generated with medium confidence"/>
+            <wp:cNvGraphicFramePr>
+              <a:graphicFrameLocks xmlns:a="http://schemas.openxmlformats.org/drawingml/2006/main" noChangeAspect="1"/>
+            </wp:cNvGraphicFramePr>
+            <a:graphic xmlns:a="http://schemas.openxmlformats.org/drawingml/2006/main">
+              <a:graphicData uri="http://schemas.openxmlformats.org/drawingml/2006/picture">
+                <pic:pic xmlns:pic="http://schemas.openxmlformats.org/drawingml/2006/picture">
+                  <pic:nvPicPr>
+                    <pic:cNvPr id="14" name="Picture 14" descr="A screenshot of a computer&#10;&#10;Description automatically generated with medium confidence"/>
+                    <pic:cNvPicPr/>
+                  </pic:nvPicPr>
+                  <pic:blipFill>
+                    <a:blip r:embed="rId17" cstate="print">
+                      <a:extLst>
+                        <a:ext uri="{28A0092B-C50C-407E-A947-70E740481C1C}">
+                          <a14:useLocalDpi xmlns:a14="http://schemas.microsoft.com/office/drawing/2010/main" val="0"/>
+                        </a:ext>
+                      </a:extLst>
+                    </a:blip>
+                    <a:stretch>
+                      <a:fillRect/>
+                    </a:stretch>
+                  </pic:blipFill>
+                  <pic:spPr>
+                    <a:xfrm>
+                      <a:off x="0" y="0"/>
+                      <a:ext cx="5943600" cy="2538095"/>
+                    </a:xfrm>
+                    <a:prstGeom prst="rect">
+                      <a:avLst/>
+                    </a:prstGeom>
+                  </pic:spPr>
+                </pic:pic>
+              </a:graphicData>
+            </a:graphic>
+          </wp:anchor>
+        </w:drawing>
+      </w:r>
+      <w:r>
+        <w:rPr>
+          <w:rFonts w:ascii="Times New Roman" w:hAnsi="Times New Roman" w:cs="Times New Roman"/>
+          <w:sz w:val="24"/>
+          <w:szCs w:val="24"/>
+        </w:rPr>
+        <w:t>Apoi am adaugat si partea de nginx si am configurat setarile pentru fisierele statice si media.</w:t>
+      </w:r>
+    </w:p>
+    <w:p>
+      <w:pPr>
+        <w:jc w:val="both"/>
+        <w:rPr>
+          <w:rFonts w:ascii="Times New Roman" w:hAnsi="Times New Roman" w:cs="Times New Roman"/>
+          <w:sz w:val="24"/>
+          <w:szCs w:val="24"/>
+        </w:rPr>
+      </w:pPr>
+      <w:r>
+        <w:rPr>
+          <w:rFonts w:ascii="Times New Roman" w:hAnsi="Times New Roman" w:cs="Times New Roman"/>
+          <w:sz w:val="24"/>
+          <w:szCs w:val="24"/>
+        </w:rPr>
+        <w:lastRenderedPageBreak/>
+        <w:t>Dupa am testat daca aplicatia functioneaza in Production pe localhost:1337.</w:t>
+      </w:r>
+    </w:p>
+    <w:p>
+      <w:pPr>
+        <w:jc w:val="both"/>
+        <w:rPr>
+          <w:rFonts w:ascii="Times New Roman" w:hAnsi="Times New Roman" w:cs="Times New Roman"/>
+          <w:sz w:val="24"/>
+          <w:szCs w:val="24"/>
+        </w:rPr>
+      </w:pPr>
+      <w:r>
+        <w:rPr>
+          <w:rFonts w:ascii="Times New Roman" w:hAnsi="Times New Roman" w:cs="Times New Roman"/>
+          <w:sz w:val="24"/>
+          <w:szCs w:val="24"/>
+        </w:rPr>
+        <w:drawing>
+          <wp:inline distT="0" distB="0" distL="0" distR="0" wp14:anchorId="0DEB70B5" wp14:editId="5940B194">
+            <wp:extent cx="5943600" cy="2018030"/>
+            <wp:effectExtent l="0" t="0" r="0" b="1270"/>
+            <wp:docPr id="15" name="Picture 15" descr="Graphical user interface, text, application&#10;&#10;Description automatically generated"/>
+            <wp:cNvGraphicFramePr>
+              <a:graphicFrameLocks xmlns:a="http://schemas.openxmlformats.org/drawingml/2006/main" noChangeAspect="1"/>
+            </wp:cNvGraphicFramePr>
+            <a:graphic xmlns:a="http://schemas.openxmlformats.org/drawingml/2006/main">
+              <a:graphicData uri="http://schemas.openxmlformats.org/drawingml/2006/picture">
+                <pic:pic xmlns:pic="http://schemas.openxmlformats.org/drawingml/2006/picture">
+                  <pic:nvPicPr>
+                    <pic:cNvPr id="15" name="Picture 15" descr="Graphical user interface, text, application&#10;&#10;Description automatically generated"/>
+                    <pic:cNvPicPr/>
+                  </pic:nvPicPr>
+                  <pic:blipFill>
+                    <a:blip r:embed="rId18"/>
+                    <a:stretch>
+                      <a:fillRect/>
+                    </a:stretch>
+                  </pic:blipFill>
+                  <pic:spPr>
+                    <a:xfrm>
+                      <a:off x="0" y="0"/>
+                      <a:ext cx="5943600" cy="2018030"/>
+                    </a:xfrm>
+                    <a:prstGeom prst="rect">
+                      <a:avLst/>
+                    </a:prstGeom>
+                  </pic:spPr>
+                </pic:pic>
+              </a:graphicData>
+            </a:graphic>
+          </wp:inline>
+        </w:drawing>
+      </w:r>
+    </w:p>
+    <w:p>
+      <w:pPr>
+        <w:jc w:val="both"/>
+        <w:rPr>
+          <w:rFonts w:ascii="Times New Roman" w:hAnsi="Times New Roman" w:cs="Times New Roman"/>
+          <w:sz w:val="24"/>
+          <w:szCs w:val="24"/>
+        </w:rPr>
+      </w:pPr>
+      <w:r>
+        <w:rPr>
+          <w:rFonts w:ascii="Times New Roman" w:hAnsi="Times New Roman" w:cs="Times New Roman"/>
+          <w:sz w:val="24"/>
+          <w:szCs w:val="24"/>
+        </w:rPr>
+        <w:t>Pentru a face ca aplicatia sa functioneze si pe Development si pe Production am creat fiisre de env pentru dev si pentru prod.</w:t>
+      </w:r>
+    </w:p>
+    <w:p>
+      <w:pPr>
+        <w:jc w:val="both"/>
+        <w:rPr>
+          <w:rFonts w:ascii="Times New Roman" w:hAnsi="Times New Roman" w:cs="Times New Roman"/>
+          <w:sz w:val="24"/>
+          <w:szCs w:val="24"/>
+        </w:rPr>
+      </w:pPr>
+      <w:r>
+        <w:rPr>
+          <w:rFonts w:ascii="Times New Roman" w:hAnsi="Times New Roman" w:cs="Times New Roman"/>
+          <w:sz w:val="24"/>
+          <w:szCs w:val="24"/>
+        </w:rPr>
+        <w:drawing>
+          <wp:inline distT="0" distB="0" distL="0" distR="0" wp14:anchorId="654C2ECB" wp14:editId="518C87DA">
+            <wp:extent cx="5943600" cy="1799590"/>
+            <wp:effectExtent l="0" t="0" r="0" b="0"/>
+            <wp:docPr id="16" name="Picture 16" descr="Graphical user interface, text&#10;&#10;Description automatically generated"/>
+            <wp:cNvGraphicFramePr>
+              <a:graphicFrameLocks xmlns:a="http://schemas.openxmlformats.org/drawingml/2006/main" noChangeAspect="1"/>
+            </wp:cNvGraphicFramePr>
+            <a:graphic xmlns:a="http://schemas.openxmlformats.org/drawingml/2006/main">
+              <a:graphicData uri="http://schemas.openxmlformats.org/drawingml/2006/picture">
+                <pic:pic xmlns:pic="http://schemas.openxmlformats.org/drawingml/2006/picture">
+                  <pic:nvPicPr>
+                    <pic:cNvPr id="16" name="Picture 16" descr="Graphical user interface, text&#10;&#10;Description automatically generated"/>
+                    <pic:cNvPicPr/>
+                  </pic:nvPicPr>
+                  <pic:blipFill>
+                    <a:blip r:embed="rId19"/>
+                    <a:stretch>
+                      <a:fillRect/>
+                    </a:stretch>
+                  </pic:blipFill>
+                  <pic:spPr>
+                    <a:xfrm>
+                      <a:off x="0" y="0"/>
+                      <a:ext cx="5943600" cy="1799590"/>
+                    </a:xfrm>
+                    <a:prstGeom prst="rect">
+                      <a:avLst/>
+                    </a:prstGeom>
+                  </pic:spPr>
+                </pic:pic>
+              </a:graphicData>
+            </a:graphic>
+          </wp:inline>
+        </w:drawing>
+      </w:r>
+    </w:p>
+    <w:p>
+      <w:pPr>
+        <w:jc w:val="both"/>
+        <w:rPr>
+          <w:rFonts w:ascii="Times New Roman" w:hAnsi="Times New Roman" w:cs="Times New Roman"/>
+          <w:sz w:val="24"/>
+          <w:szCs w:val="24"/>
+        </w:rPr>
+      </w:pPr>
+      <w:r>
+        <w:rPr>
+          <w:rFonts w:ascii="Times New Roman" w:hAnsi="Times New Roman" w:cs="Times New Roman"/>
+          <w:sz w:val="24"/>
+          <w:szCs w:val="24"/>
+        </w:rPr>
+        <w:t>Asa arata containerul din Docker cu aplicatia care ruleaza si pe Development si pe Production:</w:t>
+      </w:r>
+    </w:p>
+    <w:p>
+      <w:pPr>
+        <w:jc w:val="both"/>
+        <w:rPr>
+          <w:rFonts w:ascii="Times New Roman" w:hAnsi="Times New Roman" w:cs="Times New Roman"/>
+          <w:sz w:val="24"/>
+          <w:szCs w:val="24"/>
+        </w:rPr>
+      </w:pPr>
+      <w:r>
+        <w:rPr>
+          <w:rFonts w:ascii="Times New Roman" w:hAnsi="Times New Roman" w:cs="Times New Roman"/>
+          <w:sz w:val="24"/>
+          <w:szCs w:val="24"/>
+        </w:rPr>
+        <w:drawing>
+          <wp:inline distT="0" distB="0" distL="0" distR="0" wp14:anchorId="02E0F23E" wp14:editId="69A95F0E">
+            <wp:extent cx="5943600" cy="1280795"/>
+            <wp:effectExtent l="0" t="0" r="0" b="0"/>
+            <wp:docPr id="17" name="Picture 17" descr="Graphical user interface, text, application&#10;&#10;Description automatically generated"/>
+            <wp:cNvGraphicFramePr>
+              <a:graphicFrameLocks xmlns:a="http://schemas.openxmlformats.org/drawingml/2006/main" noChangeAspect="1"/>
+            </wp:cNvGraphicFramePr>
+            <a:graphic xmlns:a="http://schemas.openxmlformats.org/drawingml/2006/main">
+              <a:graphicData uri="http://schemas.openxmlformats.org/drawingml/2006/picture">
+                <pic:pic xmlns:pic="http://schemas.openxmlformats.org/drawingml/2006/picture">
+                  <pic:nvPicPr>
+                    <pic:cNvPr id="17" name="Picture 17" descr="Graphical user interface, text, application&#10;&#10;Description automatically generated"/>
+                    <pic:cNvPicPr/>
+                  </pic:nvPicPr>
+                  <pic:blipFill>
+                    <a:blip r:embed="rId20"/>
+                    <a:stretch>
+                      <a:fillRect/>
+                    </a:stretch>
+                  </pic:blipFill>
+                  <pic:spPr>
+                    <a:xfrm>
+                      <a:off x="0" y="0"/>
+                      <a:ext cx="5943600" cy="1280795"/>
+                    </a:xfrm>
+                    <a:prstGeom prst="rect">
+                      <a:avLst/>
+                    </a:prstGeom>
+                  </pic:spPr>
+                </pic:pic>
+              </a:graphicData>
+            </a:graphic>
+          </wp:inline>
+        </w:drawing>
+      </w:r>
+    </w:p>
+    <w:p>
+      <w:pPr>
+        <w:jc w:val="both"/>
+        <w:rPr>
+          <w:rFonts w:ascii="Times New Roman" w:hAnsi="Times New Roman" w:cs="Times New Roman"/>
+          <w:sz w:val="24"/>
+          <w:szCs w:val="24"/>
+        </w:rPr>
+      </w:pPr>
+      <w:r>
+        <w:rPr>
+          <w:rFonts w:ascii="Times New Roman" w:hAnsi="Times New Roman" w:cs="Times New Roman"/>
+          <w:sz w:val="24"/>
+          <w:szCs w:val="24"/>
+        </w:rPr>
+        <w:t>Comenzile utilizate pentru a construi containerele si pentru a face migrarea datelor pentru postgresSQL:</w:t>
+      </w:r>
+    </w:p>
+    <w:p>
+      <w:pPr>
+        <w:jc w:val="both"/>
+        <w:rPr>
+          <w:rFonts w:ascii="Times New Roman" w:hAnsi="Times New Roman" w:cs="Times New Roman"/>
+          <w:sz w:val="24"/>
+          <w:szCs w:val="24"/>
+        </w:rPr>
+      </w:pPr>
+      <w:r>
+        <w:rPr>
+          <w:rFonts w:ascii="Times New Roman" w:hAnsi="Times New Roman" w:cs="Times New Roman"/>
+          <w:sz w:val="24"/>
+          <w:szCs w:val="24"/>
+        </w:rPr>
+        <w:drawing>
+          <wp:inline distT="0" distB="0" distL="0" distR="0" wp14:anchorId="046AE869" wp14:editId="769855E8">
+            <wp:extent cx="5943600" cy="1193165"/>
+            <wp:effectExtent l="0" t="0" r="0" b="6985"/>
+            <wp:docPr id="18" name="Picture 18" descr="Text&#10;&#10;Description automatically generated"/>
+            <wp:cNvGraphicFramePr>
+              <a:graphicFrameLocks xmlns:a="http://schemas.openxmlformats.org/drawingml/2006/main" noChangeAspect="1"/>
+            </wp:cNvGraphicFramePr>
+            <a:graphic xmlns:a="http://schemas.openxmlformats.org/drawingml/2006/main">
+              <a:graphicData uri="http://schemas.openxmlformats.org/drawingml/2006/picture">
+                <pic:pic xmlns:pic="http://schemas.openxmlformats.org/drawingml/2006/picture">
+                  <pic:nvPicPr>
+                    <pic:cNvPr id="18" name="Picture 18" descr="Text&#10;&#10;Description automatically generated"/>
+                    <pic:cNvPicPr/>
+                  </pic:nvPicPr>
+                  <pic:blipFill>
+                    <a:blip r:embed="rId21"/>
+                    <a:stretch>
+                      <a:fillRect/>
+                    </a:stretch>
+                  </pic:blipFill>
+                  <pic:spPr>
+                    <a:xfrm>
+                      <a:off x="0" y="0"/>
+                      <a:ext cx="5943600" cy="1193165"/>
+                    </a:xfrm>
+                    <a:prstGeom prst="rect">
+                      <a:avLst/>
+                    </a:prstGeom>
+                  </pic:spPr>
+                </pic:pic>
+              </a:graphicData>
+            </a:graphic>
+          </wp:inline>
+        </w:drawing>
+      </w:r>
+    </w:p>
+    <w:p>
+      <w:pPr>
+        <w:jc w:val="both"/>
+        <w:rPr>
+          <w:rFonts w:ascii="Times New Roman" w:hAnsi="Times New Roman" w:cs="Times New Roman"/>
+          <w:b/>
+          <w:bCs/>
+          <w:sz w:val="24"/>
+          <w:szCs w:val="24"/>
+        </w:rPr>
+      </w:pPr>
+      <w:r>
+        <w:rPr>
+          <w:rFonts w:ascii="Times New Roman" w:hAnsi="Times New Roman" w:cs="Times New Roman"/>
+          <w:b/>
+          <w:bCs/>
+          <w:sz w:val="24"/>
+          <w:szCs w:val="24"/>
+        </w:rPr>
+        <w:lastRenderedPageBreak/>
         <w:t>Probleme întâlnite și modul de rezolvare</w:t>
       </w:r>
     </w:p>
@@ -2304,97 +2490,26 @@
           <w:sz w:val="24"/>
           <w:szCs w:val="24"/>
         </w:rPr>
-        <w:t xml:space="preserve">, deoarece având la dispoziție puține informații si soluții de pe net legate de trimiterea de imagini a durat ceva pana sa îmi dau seama cum funcționează de fapt File </w:t>
-      </w:r>
-      <w:proofErr w:type="spellStart"/>
-      <w:r>
-        <w:rPr>
-          <w:rFonts w:ascii="Times New Roman" w:hAnsi="Times New Roman" w:cs="Times New Roman"/>
-          <w:sz w:val="24"/>
-          <w:szCs w:val="24"/>
-        </w:rPr>
-        <w:t>System</w:t>
-      </w:r>
-      <w:proofErr w:type="spellEnd"/>
-      <w:r>
-        <w:rPr>
-          <w:rFonts w:ascii="Times New Roman" w:hAnsi="Times New Roman" w:cs="Times New Roman"/>
-          <w:sz w:val="24"/>
-          <w:szCs w:val="24"/>
-        </w:rPr>
-        <w:t xml:space="preserve"> </w:t>
-      </w:r>
-      <w:proofErr w:type="spellStart"/>
-      <w:r>
-        <w:rPr>
-          <w:rFonts w:ascii="Times New Roman" w:hAnsi="Times New Roman" w:cs="Times New Roman"/>
-          <w:sz w:val="24"/>
-          <w:szCs w:val="24"/>
-        </w:rPr>
-        <w:t>Storage.Încă</w:t>
-      </w:r>
-      <w:proofErr w:type="spellEnd"/>
-      <w:r>
-        <w:rPr>
-          <w:rFonts w:ascii="Times New Roman" w:hAnsi="Times New Roman" w:cs="Times New Roman"/>
-          <w:sz w:val="24"/>
-          <w:szCs w:val="24"/>
-        </w:rPr>
-        <w:t xml:space="preserve"> o problema întâlnită atunci când am început sa adaug </w:t>
-      </w:r>
-      <w:proofErr w:type="spellStart"/>
-      <w:r>
-        <w:rPr>
-          <w:rFonts w:ascii="Times New Roman" w:hAnsi="Times New Roman" w:cs="Times New Roman"/>
-          <w:sz w:val="24"/>
-          <w:szCs w:val="24"/>
-        </w:rPr>
-        <w:t>css</w:t>
-      </w:r>
-      <w:proofErr w:type="spellEnd"/>
-      <w:r>
-        <w:rPr>
-          <w:rFonts w:ascii="Times New Roman" w:hAnsi="Times New Roman" w:cs="Times New Roman"/>
-          <w:sz w:val="24"/>
-          <w:szCs w:val="24"/>
-        </w:rPr>
-        <w:t xml:space="preserve"> este partea de linkurile intre </w:t>
-      </w:r>
-      <w:proofErr w:type="spellStart"/>
-      <w:r>
-        <w:rPr>
-          <w:rFonts w:ascii="Times New Roman" w:hAnsi="Times New Roman" w:cs="Times New Roman"/>
-          <w:sz w:val="24"/>
-          <w:szCs w:val="24"/>
-        </w:rPr>
-        <w:t>html</w:t>
-      </w:r>
-      <w:proofErr w:type="spellEnd"/>
-      <w:r>
-        <w:rPr>
-          <w:rFonts w:ascii="Times New Roman" w:hAnsi="Times New Roman" w:cs="Times New Roman"/>
-          <w:sz w:val="24"/>
-          <w:szCs w:val="24"/>
-        </w:rPr>
-        <w:t xml:space="preserve"> si </w:t>
-      </w:r>
-      <w:proofErr w:type="spellStart"/>
-      <w:r>
-        <w:rPr>
-          <w:rFonts w:ascii="Times New Roman" w:hAnsi="Times New Roman" w:cs="Times New Roman"/>
-          <w:sz w:val="24"/>
-          <w:szCs w:val="24"/>
-        </w:rPr>
-        <w:t>css</w:t>
-      </w:r>
-      <w:proofErr w:type="spellEnd"/>
-      <w:r>
-        <w:rPr>
-          <w:rFonts w:ascii="Times New Roman" w:hAnsi="Times New Roman" w:cs="Times New Roman"/>
-          <w:sz w:val="24"/>
-          <w:szCs w:val="24"/>
-        </w:rPr>
-        <w:t xml:space="preserve"> întrucât aici trebuie făcută prin-un director static.</w:t>
+        <w:t>, deoarece având la dispoziție puține informații si soluții de pe net legate de trimiterea de imagini a durat ceva pana sa îmi dau seama cum funcționează de fapt File System Storage.Încă o problema întâlnită atunci când am început sa adaug css este partea de linkurile intre html si css întrucât aici trebuie făcută prin-un director static.</w:t>
+      </w:r>
+    </w:p>
+    <w:p>
+      <w:pPr>
+        <w:jc w:val="both"/>
+        <w:rPr>
+          <w:rFonts w:ascii="Times New Roman" w:hAnsi="Times New Roman" w:cs="Times New Roman"/>
+          <w:sz w:val="24"/>
+          <w:szCs w:val="24"/>
+        </w:rPr>
+      </w:pPr>
+      <w:r>
+        <w:rPr>
+          <w:rFonts w:ascii="Times New Roman" w:hAnsi="Times New Roman" w:cs="Times New Roman"/>
+          <w:sz w:val="24"/>
+          <w:szCs w:val="24"/>
+        </w:rPr>
+        <w:tab/>
+        <w:t>Pentru deploy-ul pe production am intampinat probleme la adaugarea fisierelor static si media, dar le-am rezolvat.</w:t>
       </w:r>
     </w:p>
     <w:p>
@@ -2444,79 +2559,7 @@
           <w:sz w:val="24"/>
           <w:szCs w:val="24"/>
         </w:rPr>
-        <w:t xml:space="preserve">Mi-a plăcut sa realizez această aplicație, am utilizat tehnologii noi și am învățat cum se utilizează o aplicație care are si </w:t>
-      </w:r>
-      <w:proofErr w:type="spellStart"/>
-      <w:r>
-        <w:rPr>
-          <w:rFonts w:ascii="Times New Roman" w:hAnsi="Times New Roman" w:cs="Times New Roman"/>
-          <w:sz w:val="24"/>
-          <w:szCs w:val="24"/>
-        </w:rPr>
-        <w:t>frontendul</w:t>
-      </w:r>
-      <w:proofErr w:type="spellEnd"/>
-      <w:r>
-        <w:rPr>
-          <w:rFonts w:ascii="Times New Roman" w:hAnsi="Times New Roman" w:cs="Times New Roman"/>
-          <w:sz w:val="24"/>
-          <w:szCs w:val="24"/>
-        </w:rPr>
-        <w:t xml:space="preserve"> si </w:t>
-      </w:r>
-      <w:proofErr w:type="spellStart"/>
-      <w:r>
-        <w:rPr>
-          <w:rFonts w:ascii="Times New Roman" w:hAnsi="Times New Roman" w:cs="Times New Roman"/>
-          <w:sz w:val="24"/>
-          <w:szCs w:val="24"/>
-        </w:rPr>
-        <w:t>backendul</w:t>
-      </w:r>
-      <w:proofErr w:type="spellEnd"/>
-      <w:r>
-        <w:rPr>
-          <w:rFonts w:ascii="Times New Roman" w:hAnsi="Times New Roman" w:cs="Times New Roman"/>
-          <w:sz w:val="24"/>
-          <w:szCs w:val="24"/>
-        </w:rPr>
-        <w:t xml:space="preserve"> in același proiect (diferit de Java cu </w:t>
-      </w:r>
-      <w:proofErr w:type="spellStart"/>
-      <w:r>
-        <w:rPr>
-          <w:rFonts w:ascii="Times New Roman" w:hAnsi="Times New Roman" w:cs="Times New Roman"/>
-          <w:sz w:val="24"/>
-          <w:szCs w:val="24"/>
-        </w:rPr>
-        <w:t>Spring</w:t>
-      </w:r>
-      <w:proofErr w:type="spellEnd"/>
-      <w:r>
-        <w:rPr>
-          <w:rFonts w:ascii="Times New Roman" w:hAnsi="Times New Roman" w:cs="Times New Roman"/>
-          <w:sz w:val="24"/>
-          <w:szCs w:val="24"/>
-        </w:rPr>
-        <w:t xml:space="preserve"> si </w:t>
-      </w:r>
-      <w:proofErr w:type="spellStart"/>
-      <w:r>
-        <w:rPr>
-          <w:rFonts w:ascii="Times New Roman" w:hAnsi="Times New Roman" w:cs="Times New Roman"/>
-          <w:sz w:val="24"/>
-          <w:szCs w:val="24"/>
-        </w:rPr>
-        <w:t>React</w:t>
-      </w:r>
-      <w:proofErr w:type="spellEnd"/>
-      <w:r>
-        <w:rPr>
-          <w:rFonts w:ascii="Times New Roman" w:hAnsi="Times New Roman" w:cs="Times New Roman"/>
-          <w:sz w:val="24"/>
-          <w:szCs w:val="24"/>
-        </w:rPr>
-        <w:t xml:space="preserve"> învățate pana acum).</w:t>
+        <w:t>Mi-a plăcut sa realizez această aplicație, am utilizat tehnologii noi și am învățat cum se utilizează o aplicație care are si frontendul si backendul in același proiect (diferit de Java cu Spring si React învățate pana acum).</w:t>
       </w:r>
     </w:p>
     <w:sectPr>
@@ -2931,13 +2974,13 @@
       <w:lang w:val="ro-RO"/>
     </w:rPr>
   </w:style>
-  <w:style w:type="character" w:default="1" w:styleId="Fontdeparagrafimplicit">
+  <w:style w:type="character" w:default="1" w:styleId="DefaultParagraphFont">
     <w:name w:val="Default Paragraph Font"/>
     <w:uiPriority w:val="1"/>
     <w:semiHidden/>
     <w:unhideWhenUsed/>
   </w:style>
-  <w:style w:type="table" w:default="1" w:styleId="TabelNormal">
+  <w:style w:type="table" w:default="1" w:styleId="TableNormal">
     <w:name w:val="Normal Table"/>
     <w:uiPriority w:val="99"/>
     <w:semiHidden/>
@@ -2952,7 +2995,7 @@
       </w:tblCellMar>
     </w:tblPr>
   </w:style>
-  <w:style w:type="numbering" w:default="1" w:styleId="FrListare">
+  <w:style w:type="numbering" w:default="1" w:styleId="NoList">
     <w:name w:val="No List"/>
     <w:uiPriority w:val="99"/>
     <w:semiHidden/>

</xml_diff>